<commit_message>
Documentation and function updates
</commit_message>
<xml_diff>
--- a/A1_unit_testing_students/test_check_cart/Test Function Document Template-v.2.docx
+++ b/A1_unit_testing_students/test_check_cart/Test Function Document Template-v.2.docx
@@ -64,6 +64,30 @@
               </w:rPr>
               <w:t>:</w:t>
             </w:r>
+            <w:r>
+              <w:rPr>
+                <w:rFonts w:ascii="Times New Roman" w:hAnsi="Times New Roman" w:cs="Times New Roman"/>
+                <w:sz w:val="24"/>
+                <w:szCs w:val="24"/>
+              </w:rPr>
+              <w:t xml:space="preserve"> </w:t>
+            </w:r>
+            <w:r>
+              <w:rPr>
+                <w:rFonts w:ascii="Times New Roman" w:hAnsi="Times New Roman" w:cs="Times New Roman"/>
+                <w:sz w:val="24"/>
+                <w:szCs w:val="24"/>
+              </w:rPr>
+              <w:t xml:space="preserve">Assignment 1, </w:t>
+            </w:r>
+            <w:r>
+              <w:rPr>
+                <w:rFonts w:ascii="Times New Roman" w:hAnsi="Times New Roman" w:cs="Times New Roman"/>
+                <w:sz w:val="24"/>
+                <w:szCs w:val="24"/>
+              </w:rPr>
+              <w:t>Task 3</w:t>
+            </w:r>
           </w:p>
         </w:tc>
       </w:tr>
@@ -96,6 +120,22 @@
               </w:rPr>
               <w:t>:</w:t>
             </w:r>
+            <w:r>
+              <w:rPr>
+                <w:rFonts w:ascii="Times New Roman" w:hAnsi="Times New Roman" w:cs="Times New Roman"/>
+                <w:sz w:val="24"/>
+                <w:szCs w:val="24"/>
+              </w:rPr>
+              <w:t xml:space="preserve"> test_chec</w:t>
+            </w:r>
+            <w:r>
+              <w:rPr>
+                <w:rFonts w:ascii="Times New Roman" w:hAnsi="Times New Roman" w:cs="Times New Roman"/>
+                <w:sz w:val="24"/>
+                <w:szCs w:val="24"/>
+              </w:rPr>
+              <w:t>k_cart</w:t>
+            </w:r>
           </w:p>
         </w:tc>
         <w:tc>
@@ -125,6 +165,14 @@
                 <w:szCs w:val="24"/>
               </w:rPr>
               <w:t>:</w:t>
+            </w:r>
+            <w:r>
+              <w:rPr>
+                <w:rFonts w:ascii="Times New Roman" w:hAnsi="Times New Roman" w:cs="Times New Roman"/>
+                <w:sz w:val="24"/>
+                <w:szCs w:val="24"/>
+              </w:rPr>
+              <w:t>1.0</w:t>
             </w:r>
           </w:p>
         </w:tc>
@@ -158,6 +206,22 @@
               </w:rPr>
               <w:t>:</w:t>
             </w:r>
+            <w:r>
+              <w:rPr>
+                <w:rFonts w:ascii="Times New Roman" w:hAnsi="Times New Roman" w:cs="Times New Roman"/>
+                <w:sz w:val="24"/>
+                <w:szCs w:val="24"/>
+              </w:rPr>
+              <w:t xml:space="preserve"> </w:t>
+            </w:r>
+            <w:r>
+              <w:rPr>
+                <w:rFonts w:ascii="Times New Roman" w:hAnsi="Times New Roman" w:cs="Times New Roman"/>
+                <w:sz w:val="24"/>
+                <w:szCs w:val="24"/>
+              </w:rPr>
+              <w:t>Phase 1</w:t>
+            </w:r>
           </w:p>
         </w:tc>
         <w:tc>
@@ -187,6 +251,14 @@
                 <w:szCs w:val="24"/>
               </w:rPr>
               <w:t>:</w:t>
+            </w:r>
+            <w:r>
+              <w:rPr>
+                <w:rFonts w:ascii="Times New Roman" w:hAnsi="Times New Roman" w:cs="Times New Roman"/>
+                <w:sz w:val="24"/>
+                <w:szCs w:val="24"/>
+              </w:rPr>
+              <w:t xml:space="preserve"> 2021-11-23</w:t>
             </w:r>
           </w:p>
         </w:tc>
@@ -238,23 +310,63 @@
     <w:tbl>
       <w:tblPr>
         <w:tblStyle w:val="TableGrid"/>
-        <w:tblW w:w="0" w:type="auto"/>
+        <w:tblW w:w="11624" w:type="dxa"/>
+        <w:tblInd w:w="-1139" w:type="dxa"/>
+        <w:tblLayout w:type="fixed"/>
         <w:tblLook w:val="04A0" w:firstRow="1" w:lastRow="0" w:firstColumn="1" w:lastColumn="0" w:noHBand="0" w:noVBand="1"/>
       </w:tblPr>
       <w:tblGrid>
-        <w:gridCol w:w="620"/>
-        <w:gridCol w:w="2065"/>
-        <w:gridCol w:w="1404"/>
-        <w:gridCol w:w="668"/>
-        <w:gridCol w:w="653"/>
-        <w:gridCol w:w="1309"/>
-        <w:gridCol w:w="1330"/>
-        <w:gridCol w:w="1301"/>
+        <w:gridCol w:w="1700"/>
+        <w:gridCol w:w="1135"/>
+        <w:gridCol w:w="1281"/>
+        <w:gridCol w:w="1554"/>
+        <w:gridCol w:w="1560"/>
+        <w:gridCol w:w="1277"/>
+        <w:gridCol w:w="3117"/>
       </w:tblGrid>
       <w:tr>
         <w:tc>
           <w:tcPr>
-            <w:tcW w:w="4757" w:type="dxa"/>
+            <w:tcW w:w="4116" w:type="dxa"/>
+            <w:gridSpan w:val="3"/>
+          </w:tcPr>
+          <w:p>
+            <w:pPr>
+              <w:rPr>
+                <w:rFonts w:ascii="Times New Roman" w:hAnsi="Times New Roman" w:cs="Times New Roman"/>
+                <w:sz w:val="24"/>
+                <w:szCs w:val="24"/>
+              </w:rPr>
+            </w:pPr>
+            <w:r>
+              <w:rPr>
+                <w:rFonts w:ascii="Times New Roman" w:hAnsi="Times New Roman" w:cs="Times New Roman"/>
+                <w:sz w:val="24"/>
+                <w:szCs w:val="24"/>
+              </w:rPr>
+              <w:t>Function Title:</w:t>
+            </w:r>
+            <w:r>
+              <w:rPr>
+                <w:rFonts w:ascii="Times New Roman" w:hAnsi="Times New Roman" w:cs="Times New Roman"/>
+                <w:sz w:val="24"/>
+                <w:szCs w:val="24"/>
+              </w:rPr>
+              <w:t xml:space="preserve"> </w:t>
+            </w:r>
+            <w:r>
+              <w:rPr>
+                <w:rFonts w:ascii="Times New Roman" w:hAnsi="Times New Roman" w:cs="Times New Roman"/>
+                <w:sz w:val="24"/>
+                <w:szCs w:val="24"/>
+              </w:rPr>
+              <w:t>check_cart()</w:t>
+            </w:r>
+          </w:p>
+        </w:tc>
+        <w:tc>
+          <w:tcPr>
+            <w:tcW w:w="7508" w:type="dxa"/>
             <w:gridSpan w:val="4"/>
           </w:tcPr>
           <w:p>
@@ -271,30 +383,15 @@
                 <w:sz w:val="24"/>
                 <w:szCs w:val="24"/>
               </w:rPr>
-              <w:t>Function Title:</w:t>
-            </w:r>
-          </w:p>
-        </w:tc>
-        <w:tc>
-          <w:tcPr>
-            <w:tcW w:w="4593" w:type="dxa"/>
-            <w:gridSpan w:val="4"/>
-          </w:tcPr>
-          <w:p>
-            <w:pPr>
-              <w:rPr>
-                <w:rFonts w:ascii="Times New Roman" w:hAnsi="Times New Roman" w:cs="Times New Roman"/>
-                <w:sz w:val="24"/>
-                <w:szCs w:val="24"/>
-              </w:rPr>
-            </w:pPr>
-            <w:r>
-              <w:rPr>
-                <w:rFonts w:ascii="Times New Roman" w:hAnsi="Times New Roman" w:cs="Times New Roman"/>
-                <w:sz w:val="24"/>
-                <w:szCs w:val="24"/>
-              </w:rPr>
               <w:t>Test Designed by:</w:t>
+            </w:r>
+            <w:r>
+              <w:rPr>
+                <w:rFonts w:ascii="Times New Roman" w:hAnsi="Times New Roman" w:cs="Times New Roman"/>
+                <w:sz w:val="24"/>
+                <w:szCs w:val="24"/>
+              </w:rPr>
+              <w:t xml:space="preserve"> Lawend Mardini</w:t>
             </w:r>
           </w:p>
         </w:tc>
@@ -302,7 +399,38 @@
       <w:tr>
         <w:tc>
           <w:tcPr>
-            <w:tcW w:w="4757" w:type="dxa"/>
+            <w:tcW w:w="4116" w:type="dxa"/>
+            <w:gridSpan w:val="3"/>
+          </w:tcPr>
+          <w:p>
+            <w:pPr>
+              <w:rPr>
+                <w:rFonts w:ascii="Times New Roman" w:hAnsi="Times New Roman" w:cs="Times New Roman"/>
+                <w:sz w:val="24"/>
+                <w:szCs w:val="24"/>
+              </w:rPr>
+            </w:pPr>
+            <w:r>
+              <w:rPr>
+                <w:rFonts w:ascii="Times New Roman" w:hAnsi="Times New Roman" w:cs="Times New Roman"/>
+                <w:sz w:val="24"/>
+                <w:szCs w:val="24"/>
+              </w:rPr>
+              <w:t>Test Priority (Low/Medium/High):</w:t>
+            </w:r>
+            <w:r>
+              <w:rPr>
+                <w:rFonts w:ascii="Times New Roman" w:hAnsi="Times New Roman" w:cs="Times New Roman"/>
+                <w:sz w:val="24"/>
+                <w:szCs w:val="24"/>
+              </w:rPr>
+              <w:t xml:space="preserve"> Medium</w:t>
+            </w:r>
+          </w:p>
+        </w:tc>
+        <w:tc>
+          <w:tcPr>
+            <w:tcW w:w="7508" w:type="dxa"/>
             <w:gridSpan w:val="4"/>
           </w:tcPr>
           <w:p>
@@ -319,30 +447,15 @@
                 <w:sz w:val="24"/>
                 <w:szCs w:val="24"/>
               </w:rPr>
-              <w:t>Test Priority (Low/Medium/High):</w:t>
-            </w:r>
-          </w:p>
-        </w:tc>
-        <w:tc>
-          <w:tcPr>
-            <w:tcW w:w="4593" w:type="dxa"/>
-            <w:gridSpan w:val="4"/>
-          </w:tcPr>
-          <w:p>
-            <w:pPr>
-              <w:rPr>
-                <w:rFonts w:ascii="Times New Roman" w:hAnsi="Times New Roman" w:cs="Times New Roman"/>
-                <w:sz w:val="24"/>
-                <w:szCs w:val="24"/>
-              </w:rPr>
-            </w:pPr>
-            <w:r>
-              <w:rPr>
-                <w:rFonts w:ascii="Times New Roman" w:hAnsi="Times New Roman" w:cs="Times New Roman"/>
-                <w:sz w:val="24"/>
-                <w:szCs w:val="24"/>
-              </w:rPr>
               <w:t>Test Designed Date:</w:t>
+            </w:r>
+            <w:r>
+              <w:rPr>
+                <w:rFonts w:ascii="Times New Roman" w:hAnsi="Times New Roman" w:cs="Times New Roman"/>
+                <w:sz w:val="24"/>
+                <w:szCs w:val="24"/>
+              </w:rPr>
+              <w:t xml:space="preserve"> 2021-11-23</w:t>
             </w:r>
           </w:p>
         </w:tc>
@@ -350,32 +463,43 @@
       <w:tr>
         <w:tc>
           <w:tcPr>
-            <w:tcW w:w="4757" w:type="dxa"/>
+            <w:tcW w:w="4116" w:type="dxa"/>
+            <w:gridSpan w:val="3"/>
+            <w:vMerge w:val="restart"/>
+          </w:tcPr>
+          <w:p>
+            <w:pPr>
+              <w:tabs>
+                <w:tab w:val="left" w:pos="1800"/>
+              </w:tabs>
+              <w:rPr>
+                <w:rFonts w:ascii="Times New Roman" w:hAnsi="Times New Roman" w:cs="Times New Roman"/>
+                <w:sz w:val="24"/>
+                <w:szCs w:val="24"/>
+              </w:rPr>
+            </w:pPr>
+            <w:r>
+              <w:rPr>
+                <w:rFonts w:ascii="Times New Roman" w:hAnsi="Times New Roman" w:cs="Times New Roman"/>
+                <w:sz w:val="24"/>
+                <w:szCs w:val="24"/>
+              </w:rPr>
+              <w:t>Description:</w:t>
+            </w:r>
+            <w:r>
+              <w:rPr>
+                <w:rFonts w:ascii="Times New Roman" w:hAnsi="Times New Roman" w:cs="Times New Roman"/>
+                <w:sz w:val="24"/>
+                <w:szCs w:val="24"/>
+              </w:rPr>
+              <w:t xml:space="preserve"> Takes a cart and a user and checks out the cart, if the user has sufficient funds and items in cart.</w:t>
+            </w:r>
+          </w:p>
+        </w:tc>
+        <w:tc>
+          <w:tcPr>
+            <w:tcW w:w="7508" w:type="dxa"/>
             <w:gridSpan w:val="4"/>
-            <w:vMerge w:val="restart"/>
-          </w:tcPr>
-          <w:p>
-            <w:pPr>
-              <w:rPr>
-                <w:rFonts w:ascii="Times New Roman" w:hAnsi="Times New Roman" w:cs="Times New Roman"/>
-                <w:sz w:val="24"/>
-                <w:szCs w:val="24"/>
-              </w:rPr>
-            </w:pPr>
-            <w:r>
-              <w:rPr>
-                <w:rFonts w:ascii="Times New Roman" w:hAnsi="Times New Roman" w:cs="Times New Roman"/>
-                <w:sz w:val="24"/>
-                <w:szCs w:val="24"/>
-              </w:rPr>
-              <w:t>Description:</w:t>
-            </w:r>
-          </w:p>
-        </w:tc>
-        <w:tc>
-          <w:tcPr>
-            <w:tcW w:w="4593" w:type="dxa"/>
-            <w:gridSpan w:val="4"/>
           </w:tcPr>
           <w:p>
             <w:pPr>
@@ -392,6 +516,14 @@
                 <w:szCs w:val="24"/>
               </w:rPr>
               <w:t>Test Executed by:</w:t>
+            </w:r>
+            <w:r>
+              <w:rPr>
+                <w:rFonts w:ascii="Times New Roman" w:hAnsi="Times New Roman" w:cs="Times New Roman"/>
+                <w:sz w:val="24"/>
+                <w:szCs w:val="24"/>
+              </w:rPr>
+              <w:t xml:space="preserve"> Lawend Mardini</w:t>
             </w:r>
           </w:p>
         </w:tc>
@@ -399,24 +531,24 @@
       <w:tr>
         <w:tc>
           <w:tcPr>
-            <w:tcW w:w="4757" w:type="dxa"/>
+            <w:tcW w:w="4116" w:type="dxa"/>
+            <w:gridSpan w:val="3"/>
+            <w:vMerge/>
+          </w:tcPr>
+          <w:p>
+            <w:pPr>
+              <w:rPr>
+                <w:rFonts w:ascii="Times New Roman" w:hAnsi="Times New Roman" w:cs="Times New Roman"/>
+                <w:sz w:val="24"/>
+                <w:szCs w:val="24"/>
+              </w:rPr>
+            </w:pPr>
+          </w:p>
+        </w:tc>
+        <w:tc>
+          <w:tcPr>
+            <w:tcW w:w="7508" w:type="dxa"/>
             <w:gridSpan w:val="4"/>
-            <w:vMerge/>
-          </w:tcPr>
-          <w:p>
-            <w:pPr>
-              <w:rPr>
-                <w:rFonts w:ascii="Times New Roman" w:hAnsi="Times New Roman" w:cs="Times New Roman"/>
-                <w:sz w:val="24"/>
-                <w:szCs w:val="24"/>
-              </w:rPr>
-            </w:pPr>
-          </w:p>
-        </w:tc>
-        <w:tc>
-          <w:tcPr>
-            <w:tcW w:w="4593" w:type="dxa"/>
-            <w:gridSpan w:val="4"/>
           </w:tcPr>
           <w:p>
             <w:pPr>
@@ -433,6 +565,14 @@
                 <w:szCs w:val="24"/>
               </w:rPr>
               <w:t>Test Execution date:</w:t>
+            </w:r>
+            <w:r>
+              <w:rPr>
+                <w:rFonts w:ascii="Times New Roman" w:hAnsi="Times New Roman" w:cs="Times New Roman"/>
+                <w:sz w:val="24"/>
+                <w:szCs w:val="24"/>
+              </w:rPr>
+              <w:t xml:space="preserve"> 2021-11-23</w:t>
             </w:r>
           </w:p>
         </w:tc>
@@ -440,8 +580,8 @@
       <w:tr>
         <w:tc>
           <w:tcPr>
-            <w:tcW w:w="9350" w:type="dxa"/>
-            <w:gridSpan w:val="8"/>
+            <w:tcW w:w="11624" w:type="dxa"/>
+            <w:gridSpan w:val="7"/>
           </w:tcPr>
           <w:p>
             <w:pPr>
@@ -457,13 +597,14 @@
       <w:tr>
         <w:tc>
           <w:tcPr>
-            <w:tcW w:w="9350" w:type="dxa"/>
-            <w:gridSpan w:val="8"/>
-          </w:tcPr>
-          <w:p>
-            <w:pPr>
-              <w:rPr>
-                <w:rFonts w:ascii="Times New Roman" w:hAnsi="Times New Roman" w:cs="Times New Roman"/>
+            <w:tcW w:w="11624" w:type="dxa"/>
+            <w:gridSpan w:val="7"/>
+          </w:tcPr>
+          <w:p>
+            <w:pPr>
+              <w:rPr>
+                <w:rFonts w:ascii="Times New Roman" w:hAnsi="Times New Roman" w:cs="Times New Roman"/>
+                <w:color w:val="4472C4" w:themeColor="accent1"/>
                 <w:sz w:val="24"/>
                 <w:szCs w:val="24"/>
               </w:rPr>
@@ -491,7 +632,44 @@
                 <w:sz w:val="24"/>
                 <w:szCs w:val="24"/>
               </w:rPr>
-              <w:t>&lt;Pre-conditions to start the test&gt;</w:t>
+              <w:t xml:space="preserve"> </w:t>
+            </w:r>
+          </w:p>
+          <w:p>
+            <w:pPr>
+              <w:rPr>
+                <w:rFonts w:ascii="Times New Roman" w:hAnsi="Times New Roman" w:cs="Times New Roman"/>
+                <w:color w:val="4472C4" w:themeColor="accent1"/>
+                <w:sz w:val="24"/>
+                <w:szCs w:val="24"/>
+              </w:rPr>
+            </w:pPr>
+            <w:r>
+              <w:rPr>
+                <w:rFonts w:ascii="Times New Roman" w:hAnsi="Times New Roman" w:cs="Times New Roman"/>
+                <w:color w:val="4472C4" w:themeColor="accent1"/>
+                <w:sz w:val="24"/>
+                <w:szCs w:val="24"/>
+              </w:rPr>
+              <w:t>Shoppingcart is of class – ShoppingCart</w:t>
+            </w:r>
+          </w:p>
+          <w:p>
+            <w:pPr>
+              <w:rPr>
+                <w:rFonts w:ascii="Times New Roman" w:hAnsi="Times New Roman" w:cs="Times New Roman"/>
+                <w:sz w:val="24"/>
+                <w:szCs w:val="24"/>
+              </w:rPr>
+            </w:pPr>
+            <w:r>
+              <w:rPr>
+                <w:rFonts w:ascii="Times New Roman" w:hAnsi="Times New Roman" w:cs="Times New Roman"/>
+                <w:color w:val="4472C4" w:themeColor="accent1"/>
+                <w:sz w:val="24"/>
+                <w:szCs w:val="24"/>
+              </w:rPr>
+              <w:t>User is of class - User</w:t>
             </w:r>
           </w:p>
         </w:tc>
@@ -499,8 +677,8 @@
       <w:tr>
         <w:tc>
           <w:tcPr>
-            <w:tcW w:w="9350" w:type="dxa"/>
-            <w:gridSpan w:val="8"/>
+            <w:tcW w:w="11624" w:type="dxa"/>
+            <w:gridSpan w:val="7"/>
           </w:tcPr>
           <w:p>
             <w:pPr>
@@ -524,36 +702,15 @@
                 <w:sz w:val="24"/>
                 <w:szCs w:val="24"/>
               </w:rPr>
-              <w:t xml:space="preserve">: </w:t>
-            </w:r>
-            <w:r>
-              <w:rPr>
-                <w:rFonts w:ascii="Times New Roman" w:hAnsi="Times New Roman" w:cs="Times New Roman"/>
-                <w:color w:val="4472C4" w:themeColor="accent1"/>
-                <w:sz w:val="24"/>
-                <w:szCs w:val="24"/>
-              </w:rPr>
-              <w:t>&lt;</w:t>
-            </w:r>
-            <w:proofErr w:type="spellStart"/>
-            <w:r>
-              <w:rPr>
-                <w:rFonts w:ascii="Times New Roman" w:hAnsi="Times New Roman" w:cs="Times New Roman"/>
-                <w:color w:val="4472C4" w:themeColor="accent1"/>
-                <w:sz w:val="24"/>
-                <w:szCs w:val="24"/>
-              </w:rPr>
-              <w:t>Eg</w:t>
-            </w:r>
-            <w:proofErr w:type="spellEnd"/>
-            <w:r>
-              <w:rPr>
-                <w:rFonts w:ascii="Times New Roman" w:hAnsi="Times New Roman" w:cs="Times New Roman"/>
-                <w:color w:val="4472C4" w:themeColor="accent1"/>
-                <w:sz w:val="24"/>
-                <w:szCs w:val="24"/>
-              </w:rPr>
-              <w:t>: Other functions being called&gt;</w:t>
+              <w:t>:</w:t>
+            </w:r>
+            <w:r>
+              <w:rPr>
+                <w:rFonts w:ascii="Times New Roman" w:hAnsi="Times New Roman" w:cs="Times New Roman"/>
+                <w:sz w:val="24"/>
+                <w:szCs w:val="24"/>
+              </w:rPr>
+              <w:t xml:space="preserve"> Checkout()</w:t>
             </w:r>
           </w:p>
         </w:tc>
@@ -561,8 +718,8 @@
       <w:tr>
         <w:tc>
           <w:tcPr>
-            <w:tcW w:w="9350" w:type="dxa"/>
-            <w:gridSpan w:val="8"/>
+            <w:tcW w:w="11624" w:type="dxa"/>
+            <w:gridSpan w:val="7"/>
           </w:tcPr>
           <w:p>
             <w:pPr>
@@ -578,7 +735,7 @@
       <w:tr>
         <w:tc>
           <w:tcPr>
-            <w:tcW w:w="620" w:type="dxa"/>
+            <w:tcW w:w="1700" w:type="dxa"/>
           </w:tcPr>
           <w:p>
             <w:pPr>
@@ -600,7 +757,7 @@
         </w:tc>
         <w:tc>
           <w:tcPr>
-            <w:tcW w:w="2065" w:type="dxa"/>
+            <w:tcW w:w="1135" w:type="dxa"/>
           </w:tcPr>
           <w:p>
             <w:pPr>
@@ -622,7 +779,7 @@
         </w:tc>
         <w:tc>
           <w:tcPr>
-            <w:tcW w:w="1404" w:type="dxa"/>
+            <w:tcW w:w="1281" w:type="dxa"/>
           </w:tcPr>
           <w:p>
             <w:pPr>
@@ -644,8 +801,7 @@
         </w:tc>
         <w:tc>
           <w:tcPr>
-            <w:tcW w:w="1321" w:type="dxa"/>
-            <w:gridSpan w:val="2"/>
+            <w:tcW w:w="1554" w:type="dxa"/>
           </w:tcPr>
           <w:p>
             <w:pPr>
@@ -667,7 +823,7 @@
         </w:tc>
         <w:tc>
           <w:tcPr>
-            <w:tcW w:w="1309" w:type="dxa"/>
+            <w:tcW w:w="1560" w:type="dxa"/>
           </w:tcPr>
           <w:p>
             <w:pPr>
@@ -689,7 +845,7 @@
         </w:tc>
         <w:tc>
           <w:tcPr>
-            <w:tcW w:w="1330" w:type="dxa"/>
+            <w:tcW w:w="1277" w:type="dxa"/>
           </w:tcPr>
           <w:p>
             <w:pPr>
@@ -711,7 +867,7 @@
         </w:tc>
         <w:tc>
           <w:tcPr>
-            <w:tcW w:w="1301" w:type="dxa"/>
+            <w:tcW w:w="3117" w:type="dxa"/>
           </w:tcPr>
           <w:p>
             <w:pPr>
@@ -735,7 +891,7 @@
       <w:tr>
         <w:tc>
           <w:tcPr>
-            <w:tcW w:w="620" w:type="dxa"/>
+            <w:tcW w:w="1700" w:type="dxa"/>
           </w:tcPr>
           <w:p>
             <w:pPr>
@@ -759,229 +915,189 @@
         </w:tc>
         <w:tc>
           <w:tcPr>
-            <w:tcW w:w="2065" w:type="dxa"/>
-          </w:tcPr>
-          <w:p>
-            <w:pPr>
-              <w:rPr>
-                <w:rFonts w:ascii="Times New Roman" w:hAnsi="Times New Roman" w:cs="Times New Roman"/>
-                <w:color w:val="4472C4" w:themeColor="accent1"/>
-                <w:sz w:val="24"/>
-                <w:szCs w:val="24"/>
-              </w:rPr>
-            </w:pPr>
-            <w:r>
-              <w:rPr>
-                <w:rFonts w:ascii="Times New Roman" w:hAnsi="Times New Roman" w:cs="Times New Roman"/>
-                <w:color w:val="4472C4" w:themeColor="accent1"/>
-                <w:sz w:val="24"/>
-                <w:szCs w:val="24"/>
-              </w:rPr>
-              <w:t>&lt;</w:t>
-            </w:r>
-            <w:proofErr w:type="spellStart"/>
-            <w:r>
-              <w:rPr>
-                <w:rFonts w:ascii="Times New Roman" w:hAnsi="Times New Roman" w:cs="Times New Roman"/>
-                <w:color w:val="4472C4" w:themeColor="accent1"/>
-                <w:sz w:val="24"/>
-                <w:szCs w:val="24"/>
-              </w:rPr>
-              <w:t>Eg</w:t>
-            </w:r>
-            <w:proofErr w:type="spellEnd"/>
-            <w:r>
-              <w:rPr>
-                <w:rFonts w:ascii="Times New Roman" w:hAnsi="Times New Roman" w:cs="Times New Roman"/>
-                <w:color w:val="4472C4" w:themeColor="accent1"/>
-                <w:sz w:val="24"/>
-                <w:szCs w:val="24"/>
-              </w:rPr>
-              <w:t xml:space="preserve">: </w:t>
-            </w:r>
-            <w:r>
-              <w:rPr>
-                <w:rFonts w:ascii="Times New Roman" w:hAnsi="Times New Roman" w:cs="Times New Roman"/>
-                <w:color w:val="4472C4" w:themeColor="accent1"/>
-                <w:sz w:val="24"/>
-                <w:szCs w:val="24"/>
-              </w:rPr>
-              <w:t>Valid Passwords</w:t>
-            </w:r>
-            <w:r>
-              <w:rPr>
-                <w:rFonts w:ascii="Times New Roman" w:hAnsi="Times New Roman" w:cs="Times New Roman"/>
-                <w:color w:val="4472C4" w:themeColor="accent1"/>
-                <w:sz w:val="24"/>
-                <w:szCs w:val="24"/>
-              </w:rPr>
-              <w:t>&gt;</w:t>
-            </w:r>
-          </w:p>
-        </w:tc>
-        <w:tc>
-          <w:tcPr>
-            <w:tcW w:w="1404" w:type="dxa"/>
-          </w:tcPr>
-          <w:p>
-            <w:pPr>
-              <w:rPr>
-                <w:rFonts w:ascii="Times New Roman" w:hAnsi="Times New Roman" w:cs="Times New Roman"/>
-                <w:color w:val="4472C4" w:themeColor="accent1"/>
-                <w:sz w:val="24"/>
-                <w:szCs w:val="24"/>
-              </w:rPr>
-            </w:pPr>
-            <w:r>
-              <w:rPr>
-                <w:rFonts w:ascii="Times New Roman" w:hAnsi="Times New Roman" w:cs="Times New Roman"/>
-                <w:color w:val="4472C4" w:themeColor="accent1"/>
-                <w:sz w:val="24"/>
-                <w:szCs w:val="24"/>
-              </w:rPr>
-              <w:t>&lt;Min length password (</w:t>
-            </w:r>
-            <w:proofErr w:type="spellStart"/>
-            <w:r>
-              <w:rPr>
-                <w:rFonts w:ascii="Times New Roman" w:hAnsi="Times New Roman" w:cs="Times New Roman"/>
-                <w:color w:val="4472C4" w:themeColor="accent1"/>
-                <w:sz w:val="24"/>
-                <w:szCs w:val="24"/>
-              </w:rPr>
-              <w:t>eg</w:t>
-            </w:r>
-            <w:proofErr w:type="spellEnd"/>
-            <w:r>
-              <w:rPr>
-                <w:rFonts w:ascii="Times New Roman" w:hAnsi="Times New Roman" w:cs="Times New Roman"/>
-                <w:color w:val="4472C4" w:themeColor="accent1"/>
-                <w:sz w:val="24"/>
-                <w:szCs w:val="24"/>
-              </w:rPr>
-              <w:t>: 8 characters)&gt;</w:t>
-            </w:r>
-          </w:p>
-          <w:p>
-            <w:pPr>
-              <w:rPr>
-                <w:rFonts w:ascii="Times New Roman" w:hAnsi="Times New Roman" w:cs="Times New Roman"/>
-                <w:color w:val="4472C4" w:themeColor="accent1"/>
-                <w:sz w:val="24"/>
-                <w:szCs w:val="24"/>
-              </w:rPr>
-            </w:pPr>
-            <w:r>
-              <w:rPr>
-                <w:rFonts w:ascii="Times New Roman" w:hAnsi="Times New Roman" w:cs="Times New Roman"/>
-                <w:color w:val="4472C4" w:themeColor="accent1"/>
-                <w:sz w:val="24"/>
-                <w:szCs w:val="24"/>
-              </w:rPr>
-              <w:t>.</w:t>
-            </w:r>
-          </w:p>
-          <w:p>
-            <w:pPr>
-              <w:rPr>
-                <w:rFonts w:ascii="Times New Roman" w:hAnsi="Times New Roman" w:cs="Times New Roman"/>
-                <w:color w:val="4472C4" w:themeColor="accent1"/>
-                <w:sz w:val="24"/>
-                <w:szCs w:val="24"/>
-              </w:rPr>
-            </w:pPr>
-            <w:r>
-              <w:rPr>
-                <w:rFonts w:ascii="Times New Roman" w:hAnsi="Times New Roman" w:cs="Times New Roman"/>
-                <w:color w:val="4472C4" w:themeColor="accent1"/>
-                <w:sz w:val="24"/>
-                <w:szCs w:val="24"/>
-              </w:rPr>
-              <w:t>.</w:t>
-            </w:r>
-          </w:p>
-          <w:p>
-            <w:pPr>
-              <w:rPr>
-                <w:rFonts w:ascii="Times New Roman" w:hAnsi="Times New Roman" w:cs="Times New Roman"/>
-                <w:color w:val="4472C4" w:themeColor="accent1"/>
-                <w:sz w:val="24"/>
-                <w:szCs w:val="24"/>
-              </w:rPr>
-            </w:pPr>
-            <w:r>
-              <w:rPr>
-                <w:rFonts w:ascii="Times New Roman" w:hAnsi="Times New Roman" w:cs="Times New Roman"/>
-                <w:color w:val="4472C4" w:themeColor="accent1"/>
-                <w:sz w:val="24"/>
-                <w:szCs w:val="24"/>
-              </w:rPr>
-              <w:t>.</w:t>
-            </w:r>
-          </w:p>
-        </w:tc>
-        <w:tc>
-          <w:tcPr>
-            <w:tcW w:w="1321" w:type="dxa"/>
-            <w:gridSpan w:val="2"/>
-          </w:tcPr>
-          <w:p>
-            <w:pPr>
-              <w:rPr>
-                <w:rFonts w:ascii="Times New Roman" w:hAnsi="Times New Roman" w:cs="Times New Roman"/>
-                <w:sz w:val="24"/>
-                <w:szCs w:val="24"/>
-              </w:rPr>
-            </w:pPr>
-          </w:p>
-        </w:tc>
-        <w:tc>
-          <w:tcPr>
-            <w:tcW w:w="1309" w:type="dxa"/>
-          </w:tcPr>
-          <w:p>
-            <w:pPr>
-              <w:rPr>
-                <w:rFonts w:ascii="Times New Roman" w:hAnsi="Times New Roman" w:cs="Times New Roman"/>
-                <w:sz w:val="24"/>
-                <w:szCs w:val="24"/>
-              </w:rPr>
-            </w:pPr>
-          </w:p>
-        </w:tc>
-        <w:tc>
-          <w:tcPr>
-            <w:tcW w:w="1330" w:type="dxa"/>
-          </w:tcPr>
-          <w:p>
-            <w:pPr>
-              <w:rPr>
-                <w:rFonts w:ascii="Times New Roman" w:hAnsi="Times New Roman" w:cs="Times New Roman"/>
-                <w:sz w:val="24"/>
-                <w:szCs w:val="24"/>
-              </w:rPr>
-            </w:pPr>
-          </w:p>
-        </w:tc>
-        <w:tc>
-          <w:tcPr>
-            <w:tcW w:w="1301" w:type="dxa"/>
-          </w:tcPr>
-          <w:p>
-            <w:pPr>
-              <w:rPr>
-                <w:rFonts w:ascii="Times New Roman" w:hAnsi="Times New Roman" w:cs="Times New Roman"/>
-                <w:sz w:val="24"/>
-                <w:szCs w:val="24"/>
-              </w:rPr>
-            </w:pPr>
+            <w:tcW w:w="1135" w:type="dxa"/>
+          </w:tcPr>
+          <w:p>
+            <w:pPr>
+              <w:rPr>
+                <w:rFonts w:ascii="Times New Roman" w:hAnsi="Times New Roman" w:cs="Times New Roman"/>
+                <w:color w:val="4472C4" w:themeColor="accent1"/>
+                <w:sz w:val="24"/>
+                <w:szCs w:val="24"/>
+              </w:rPr>
+            </w:pPr>
+            <w:r>
+              <w:rPr>
+                <w:rFonts w:ascii="Times New Roman" w:hAnsi="Times New Roman" w:cs="Times New Roman"/>
+                <w:color w:val="4472C4" w:themeColor="accent1"/>
+                <w:sz w:val="24"/>
+                <w:szCs w:val="24"/>
+              </w:rPr>
+              <w:t>V</w:t>
+            </w:r>
+            <w:r>
+              <w:rPr>
+                <w:rFonts w:ascii="Times New Roman" w:hAnsi="Times New Roman" w:cs="Times New Roman"/>
+                <w:color w:val="4472C4" w:themeColor="accent1"/>
+                <w:sz w:val="24"/>
+                <w:szCs w:val="24"/>
+              </w:rPr>
+              <w:t>E</w:t>
+            </w:r>
+            <w:r>
+              <w:rPr>
+                <w:rFonts w:ascii="Times New Roman" w:hAnsi="Times New Roman" w:cs="Times New Roman"/>
+                <w:color w:val="4472C4" w:themeColor="accent1"/>
+                <w:sz w:val="24"/>
+                <w:szCs w:val="24"/>
+              </w:rPr>
+              <w:t>C1</w:t>
+            </w:r>
+          </w:p>
+        </w:tc>
+        <w:tc>
+          <w:tcPr>
+            <w:tcW w:w="1281" w:type="dxa"/>
+          </w:tcPr>
+          <w:p>
+            <w:pPr>
+              <w:rPr>
+                <w:rFonts w:ascii="Times New Roman" w:hAnsi="Times New Roman" w:cs="Times New Roman"/>
+                <w:color w:val="4472C4" w:themeColor="accent1"/>
+                <w:sz w:val="24"/>
+                <w:szCs w:val="24"/>
+              </w:rPr>
+            </w:pPr>
+            <w:r>
+              <w:rPr>
+                <w:rFonts w:ascii="Times New Roman" w:hAnsi="Times New Roman" w:cs="Times New Roman"/>
+                <w:color w:val="4472C4" w:themeColor="accent1"/>
+                <w:sz w:val="24"/>
+                <w:szCs w:val="24"/>
+              </w:rPr>
+              <w:t>Empty cart, user wallet with funds, user input = “N”</w:t>
+            </w:r>
+          </w:p>
+        </w:tc>
+        <w:tc>
+          <w:tcPr>
+            <w:tcW w:w="1554" w:type="dxa"/>
+          </w:tcPr>
+          <w:p>
+            <w:pPr>
+              <w:rPr>
+                <w:rFonts w:ascii="Times New Roman" w:hAnsi="Times New Roman" w:cs="Times New Roman"/>
+                <w:sz w:val="24"/>
+                <w:szCs w:val="24"/>
+              </w:rPr>
+            </w:pPr>
+            <w:r>
+              <w:rPr>
+                <w:rFonts w:ascii="Times New Roman" w:hAnsi="Times New Roman" w:cs="Times New Roman"/>
+                <w:sz w:val="24"/>
+                <w:szCs w:val="24"/>
+              </w:rPr>
+              <w:t>Return = false</w:t>
+            </w:r>
+          </w:p>
+        </w:tc>
+        <w:tc>
+          <w:tcPr>
+            <w:tcW w:w="1560" w:type="dxa"/>
+          </w:tcPr>
+          <w:p>
+            <w:pPr>
+              <w:rPr>
+                <w:rFonts w:ascii="Times New Roman" w:hAnsi="Times New Roman" w:cs="Times New Roman"/>
+                <w:sz w:val="24"/>
+                <w:szCs w:val="24"/>
+                <w:lang w:val="en-GB"/>
+              </w:rPr>
+            </w:pPr>
+            <w:r>
+              <w:rPr>
+                <w:rFonts w:ascii="Times New Roman" w:hAnsi="Times New Roman" w:cs="Times New Roman"/>
+                <w:sz w:val="24"/>
+                <w:szCs w:val="24"/>
+                <w:lang w:val="en-GB"/>
+              </w:rPr>
+              <w:t>Return = False</w:t>
+            </w:r>
+          </w:p>
+        </w:tc>
+        <w:tc>
+          <w:tcPr>
+            <w:tcW w:w="1277" w:type="dxa"/>
+          </w:tcPr>
+          <w:p>
+            <w:pPr>
+              <w:rPr>
+                <w:rFonts w:ascii="Times New Roman" w:hAnsi="Times New Roman" w:cs="Times New Roman"/>
+                <w:sz w:val="24"/>
+                <w:szCs w:val="24"/>
+              </w:rPr>
+            </w:pPr>
+            <w:r>
+              <w:rPr>
+                <w:rFonts w:ascii="Times New Roman" w:hAnsi="Times New Roman" w:cs="Times New Roman"/>
+                <w:sz w:val="24"/>
+                <w:szCs w:val="24"/>
+              </w:rPr>
+              <w:t>Pass</w:t>
+            </w:r>
+          </w:p>
+        </w:tc>
+        <w:tc>
+          <w:tcPr>
+            <w:tcW w:w="3117" w:type="dxa"/>
+          </w:tcPr>
+          <w:p>
+            <w:pPr>
+              <w:rPr>
+                <w:rFonts w:ascii="Times New Roman" w:hAnsi="Times New Roman" w:cs="Times New Roman"/>
+                <w:sz w:val="24"/>
+                <w:szCs w:val="24"/>
+              </w:rPr>
+            </w:pPr>
+            <w:r>
+              <w:rPr>
+                <w:rFonts w:ascii="Times New Roman" w:hAnsi="Times New Roman" w:cs="Times New Roman"/>
+                <w:sz w:val="24"/>
+                <w:szCs w:val="24"/>
+              </w:rPr>
+              <w:t xml:space="preserve">Test name: </w:t>
+            </w:r>
+            <w:r>
+              <w:rPr>
+                <w:rFonts w:ascii="Times New Roman" w:hAnsi="Times New Roman" w:cs="Times New Roman"/>
+                <w:sz w:val="24"/>
+                <w:szCs w:val="24"/>
+              </w:rPr>
+              <w:t>test_no_checkout_empty_cart</w:t>
+            </w:r>
+            <w:r>
+              <w:rPr>
+                <w:rFonts w:ascii="Times New Roman" w:hAnsi="Times New Roman" w:cs="Times New Roman"/>
+                <w:sz w:val="24"/>
+                <w:szCs w:val="24"/>
+              </w:rPr>
+              <w:t>(</w:t>
+            </w:r>
+            <w:r>
+              <w:rPr>
+                <w:rFonts w:ascii="Times New Roman" w:hAnsi="Times New Roman" w:cs="Times New Roman"/>
+                <w:sz w:val="24"/>
+                <w:szCs w:val="24"/>
+              </w:rPr>
+              <w:t>)</w:t>
+            </w:r>
           </w:p>
         </w:tc>
       </w:tr>
       <w:tr>
         <w:tc>
           <w:tcPr>
-            <w:tcW w:w="620" w:type="dxa"/>
+            <w:tcW w:w="1700" w:type="dxa"/>
           </w:tcPr>
           <w:p>
             <w:pPr>
@@ -1005,164 +1121,1819 @@
         </w:tc>
         <w:tc>
           <w:tcPr>
-            <w:tcW w:w="2065" w:type="dxa"/>
-          </w:tcPr>
-          <w:p>
-            <w:pPr>
-              <w:rPr>
-                <w:rFonts w:ascii="Times New Roman" w:hAnsi="Times New Roman" w:cs="Times New Roman"/>
-                <w:color w:val="4472C4" w:themeColor="accent1"/>
-                <w:sz w:val="24"/>
-                <w:szCs w:val="24"/>
-              </w:rPr>
-            </w:pPr>
-            <w:r>
-              <w:rPr>
-                <w:rFonts w:ascii="Times New Roman" w:hAnsi="Times New Roman" w:cs="Times New Roman"/>
-                <w:color w:val="4472C4" w:themeColor="accent1"/>
-                <w:sz w:val="24"/>
-                <w:szCs w:val="24"/>
-              </w:rPr>
-              <w:t>&lt;Invalid Passwords&gt;</w:t>
-            </w:r>
-          </w:p>
-        </w:tc>
-        <w:tc>
-          <w:tcPr>
-            <w:tcW w:w="1404" w:type="dxa"/>
-          </w:tcPr>
-          <w:p>
-            <w:pPr>
-              <w:rPr>
-                <w:rFonts w:ascii="Times New Roman" w:hAnsi="Times New Roman" w:cs="Times New Roman"/>
-                <w:color w:val="4472C4" w:themeColor="accent1"/>
-                <w:sz w:val="24"/>
-                <w:szCs w:val="24"/>
-              </w:rPr>
-            </w:pPr>
-            <w:r>
-              <w:rPr>
-                <w:rFonts w:ascii="Times New Roman" w:hAnsi="Times New Roman" w:cs="Times New Roman"/>
-                <w:color w:val="4472C4" w:themeColor="accent1"/>
-                <w:sz w:val="24"/>
-                <w:szCs w:val="24"/>
-              </w:rPr>
-              <w:t>&lt;With fewer characters than minimum allowed&gt;</w:t>
-            </w:r>
-          </w:p>
-          <w:p>
-            <w:pPr>
-              <w:rPr>
-                <w:rFonts w:ascii="Times New Roman" w:hAnsi="Times New Roman" w:cs="Times New Roman"/>
-                <w:color w:val="4472C4" w:themeColor="accent1"/>
-                <w:sz w:val="24"/>
-                <w:szCs w:val="24"/>
-              </w:rPr>
-            </w:pPr>
-            <w:r>
-              <w:rPr>
-                <w:rFonts w:ascii="Times New Roman" w:hAnsi="Times New Roman" w:cs="Times New Roman"/>
-                <w:color w:val="4472C4" w:themeColor="accent1"/>
-                <w:sz w:val="24"/>
-                <w:szCs w:val="24"/>
-              </w:rPr>
-              <w:t>.</w:t>
-            </w:r>
-          </w:p>
-          <w:p>
-            <w:pPr>
-              <w:rPr>
-                <w:rFonts w:ascii="Times New Roman" w:hAnsi="Times New Roman" w:cs="Times New Roman"/>
-                <w:color w:val="4472C4" w:themeColor="accent1"/>
-                <w:sz w:val="24"/>
-                <w:szCs w:val="24"/>
-              </w:rPr>
-            </w:pPr>
-            <w:r>
-              <w:rPr>
-                <w:rFonts w:ascii="Times New Roman" w:hAnsi="Times New Roman" w:cs="Times New Roman"/>
-                <w:color w:val="4472C4" w:themeColor="accent1"/>
-                <w:sz w:val="24"/>
-                <w:szCs w:val="24"/>
-              </w:rPr>
-              <w:t>.</w:t>
-            </w:r>
-          </w:p>
-          <w:p>
-            <w:pPr>
-              <w:rPr>
-                <w:rFonts w:ascii="Times New Roman" w:hAnsi="Times New Roman" w:cs="Times New Roman"/>
-                <w:color w:val="4472C4" w:themeColor="accent1"/>
-                <w:sz w:val="24"/>
-                <w:szCs w:val="24"/>
-              </w:rPr>
-            </w:pPr>
-            <w:r>
-              <w:rPr>
-                <w:rFonts w:ascii="Times New Roman" w:hAnsi="Times New Roman" w:cs="Times New Roman"/>
-                <w:color w:val="4472C4" w:themeColor="accent1"/>
-                <w:sz w:val="24"/>
-                <w:szCs w:val="24"/>
-              </w:rPr>
-              <w:t>.</w:t>
-            </w:r>
-          </w:p>
-        </w:tc>
-        <w:tc>
-          <w:tcPr>
-            <w:tcW w:w="1321" w:type="dxa"/>
-            <w:gridSpan w:val="2"/>
-          </w:tcPr>
-          <w:p>
-            <w:pPr>
-              <w:rPr>
-                <w:rFonts w:ascii="Times New Roman" w:hAnsi="Times New Roman" w:cs="Times New Roman"/>
-                <w:sz w:val="24"/>
-                <w:szCs w:val="24"/>
-              </w:rPr>
-            </w:pPr>
-          </w:p>
-        </w:tc>
-        <w:tc>
-          <w:tcPr>
-            <w:tcW w:w="1309" w:type="dxa"/>
-          </w:tcPr>
-          <w:p>
-            <w:pPr>
-              <w:rPr>
-                <w:rFonts w:ascii="Times New Roman" w:hAnsi="Times New Roman" w:cs="Times New Roman"/>
-                <w:sz w:val="24"/>
-                <w:szCs w:val="24"/>
-              </w:rPr>
-            </w:pPr>
-          </w:p>
-        </w:tc>
-        <w:tc>
-          <w:tcPr>
-            <w:tcW w:w="1330" w:type="dxa"/>
-          </w:tcPr>
-          <w:p>
-            <w:pPr>
-              <w:rPr>
-                <w:rFonts w:ascii="Times New Roman" w:hAnsi="Times New Roman" w:cs="Times New Roman"/>
-                <w:sz w:val="24"/>
-                <w:szCs w:val="24"/>
-              </w:rPr>
-            </w:pPr>
-          </w:p>
-        </w:tc>
-        <w:tc>
-          <w:tcPr>
-            <w:tcW w:w="1301" w:type="dxa"/>
-          </w:tcPr>
-          <w:p>
-            <w:pPr>
-              <w:rPr>
-                <w:rFonts w:ascii="Times New Roman" w:hAnsi="Times New Roman" w:cs="Times New Roman"/>
-                <w:sz w:val="24"/>
-                <w:szCs w:val="24"/>
-              </w:rPr>
-            </w:pPr>
+            <w:tcW w:w="1135" w:type="dxa"/>
+          </w:tcPr>
+          <w:p>
+            <w:pPr>
+              <w:rPr>
+                <w:rFonts w:ascii="Times New Roman" w:hAnsi="Times New Roman" w:cs="Times New Roman"/>
+                <w:color w:val="4472C4" w:themeColor="accent1"/>
+                <w:sz w:val="24"/>
+                <w:szCs w:val="24"/>
+              </w:rPr>
+            </w:pPr>
+            <w:r>
+              <w:rPr>
+                <w:rFonts w:ascii="Times New Roman" w:hAnsi="Times New Roman" w:cs="Times New Roman"/>
+                <w:color w:val="4472C4" w:themeColor="accent1"/>
+                <w:sz w:val="24"/>
+                <w:szCs w:val="24"/>
+              </w:rPr>
+              <w:t>VEC2</w:t>
+            </w:r>
+          </w:p>
+        </w:tc>
+        <w:tc>
+          <w:tcPr>
+            <w:tcW w:w="1281" w:type="dxa"/>
+          </w:tcPr>
+          <w:p>
+            <w:pPr>
+              <w:rPr>
+                <w:rFonts w:ascii="Times New Roman" w:hAnsi="Times New Roman" w:cs="Times New Roman"/>
+                <w:color w:val="4472C4" w:themeColor="accent1"/>
+                <w:sz w:val="24"/>
+                <w:szCs w:val="24"/>
+              </w:rPr>
+            </w:pPr>
+            <w:r>
+              <w:rPr>
+                <w:rFonts w:ascii="Times New Roman" w:hAnsi="Times New Roman" w:cs="Times New Roman"/>
+                <w:color w:val="4472C4" w:themeColor="accent1"/>
+                <w:sz w:val="24"/>
+                <w:szCs w:val="24"/>
+              </w:rPr>
+              <w:t xml:space="preserve">Cart with items, </w:t>
+            </w:r>
+            <w:r>
+              <w:rPr>
+                <w:rFonts w:ascii="Times New Roman" w:hAnsi="Times New Roman" w:cs="Times New Roman"/>
+                <w:color w:val="4472C4" w:themeColor="accent1"/>
+                <w:sz w:val="24"/>
+                <w:szCs w:val="24"/>
+              </w:rPr>
+              <w:t xml:space="preserve">user wallet with </w:t>
+            </w:r>
+            <w:r>
+              <w:rPr>
+                <w:rFonts w:ascii="Times New Roman" w:hAnsi="Times New Roman" w:cs="Times New Roman"/>
+                <w:color w:val="4472C4" w:themeColor="accent1"/>
+                <w:sz w:val="24"/>
+                <w:szCs w:val="24"/>
+              </w:rPr>
+              <w:t xml:space="preserve">sufficient </w:t>
+            </w:r>
+            <w:r>
+              <w:rPr>
+                <w:rFonts w:ascii="Times New Roman" w:hAnsi="Times New Roman" w:cs="Times New Roman"/>
+                <w:color w:val="4472C4" w:themeColor="accent1"/>
+                <w:sz w:val="24"/>
+                <w:szCs w:val="24"/>
+              </w:rPr>
+              <w:t>funds, user input = “N”</w:t>
+            </w:r>
+          </w:p>
+        </w:tc>
+        <w:tc>
+          <w:tcPr>
+            <w:tcW w:w="1554" w:type="dxa"/>
+          </w:tcPr>
+          <w:p>
+            <w:pPr>
+              <w:rPr>
+                <w:rFonts w:ascii="Times New Roman" w:hAnsi="Times New Roman" w:cs="Times New Roman"/>
+                <w:sz w:val="24"/>
+                <w:szCs w:val="24"/>
+              </w:rPr>
+            </w:pPr>
+            <w:r>
+              <w:rPr>
+                <w:rFonts w:ascii="Times New Roman" w:hAnsi="Times New Roman" w:cs="Times New Roman"/>
+                <w:sz w:val="24"/>
+                <w:szCs w:val="24"/>
+              </w:rPr>
+              <w:t>Return = false, print showing users items in cart</w:t>
+            </w:r>
+          </w:p>
+        </w:tc>
+        <w:tc>
+          <w:tcPr>
+            <w:tcW w:w="1560" w:type="dxa"/>
+          </w:tcPr>
+          <w:p>
+            <w:pPr>
+              <w:rPr>
+                <w:rFonts w:ascii="Times New Roman" w:hAnsi="Times New Roman" w:cs="Times New Roman"/>
+                <w:sz w:val="24"/>
+                <w:szCs w:val="24"/>
+                <w:lang w:val="en-GB"/>
+              </w:rPr>
+            </w:pPr>
+            <w:r>
+              <w:rPr>
+                <w:rFonts w:ascii="Times New Roman" w:hAnsi="Times New Roman" w:cs="Times New Roman"/>
+                <w:sz w:val="24"/>
+                <w:szCs w:val="24"/>
+              </w:rPr>
+              <w:t>Return = false, print showing users items in cart</w:t>
+            </w:r>
+          </w:p>
+        </w:tc>
+        <w:tc>
+          <w:tcPr>
+            <w:tcW w:w="1277" w:type="dxa"/>
+          </w:tcPr>
+          <w:p>
+            <w:pPr>
+              <w:rPr>
+                <w:rFonts w:ascii="Times New Roman" w:hAnsi="Times New Roman" w:cs="Times New Roman"/>
+                <w:sz w:val="24"/>
+                <w:szCs w:val="24"/>
+              </w:rPr>
+            </w:pPr>
+            <w:r>
+              <w:rPr>
+                <w:rFonts w:ascii="Times New Roman" w:hAnsi="Times New Roman" w:cs="Times New Roman"/>
+                <w:sz w:val="24"/>
+                <w:szCs w:val="24"/>
+              </w:rPr>
+              <w:t>Pass</w:t>
+            </w:r>
+          </w:p>
+        </w:tc>
+        <w:tc>
+          <w:tcPr>
+            <w:tcW w:w="3117" w:type="dxa"/>
+          </w:tcPr>
+          <w:p>
+            <w:pPr>
+              <w:rPr>
+                <w:rFonts w:ascii="Times New Roman" w:hAnsi="Times New Roman" w:cs="Times New Roman"/>
+                <w:sz w:val="24"/>
+                <w:szCs w:val="24"/>
+              </w:rPr>
+            </w:pPr>
+            <w:r>
+              <w:rPr>
+                <w:rFonts w:ascii="Times New Roman" w:hAnsi="Times New Roman" w:cs="Times New Roman"/>
+                <w:sz w:val="24"/>
+                <w:szCs w:val="24"/>
+              </w:rPr>
+              <w:t xml:space="preserve">Test name: </w:t>
+            </w:r>
+            <w:r>
+              <w:rPr>
+                <w:rFonts w:ascii="Times New Roman" w:hAnsi="Times New Roman" w:cs="Times New Roman"/>
+                <w:sz w:val="24"/>
+                <w:szCs w:val="24"/>
+              </w:rPr>
+              <w:t>test_no_checkout_non_empty_car</w:t>
+            </w:r>
+            <w:r>
+              <w:rPr>
+                <w:rFonts w:ascii="Times New Roman" w:hAnsi="Times New Roman" w:cs="Times New Roman"/>
+                <w:sz w:val="24"/>
+                <w:szCs w:val="24"/>
+              </w:rPr>
+              <w:t>t</w:t>
+            </w:r>
+            <w:r>
+              <w:rPr>
+                <w:rFonts w:ascii="Times New Roman" w:hAnsi="Times New Roman" w:cs="Times New Roman"/>
+                <w:sz w:val="24"/>
+                <w:szCs w:val="24"/>
+              </w:rPr>
+              <w:t>()</w:t>
+            </w:r>
+          </w:p>
+        </w:tc>
+      </w:tr>
+      <w:tr>
+        <w:tc>
+          <w:tcPr>
+            <w:tcW w:w="1700" w:type="dxa"/>
+          </w:tcPr>
+          <w:p>
+            <w:pPr>
+              <w:rPr>
+                <w:rFonts w:ascii="Times New Roman" w:hAnsi="Times New Roman" w:cs="Times New Roman"/>
+                <w:color w:val="4472C4" w:themeColor="accent1"/>
+                <w:sz w:val="24"/>
+                <w:szCs w:val="24"/>
+              </w:rPr>
+            </w:pPr>
+            <w:r>
+              <w:rPr>
+                <w:rFonts w:ascii="Times New Roman" w:hAnsi="Times New Roman" w:cs="Times New Roman"/>
+                <w:color w:val="4472C4" w:themeColor="accent1"/>
+                <w:sz w:val="24"/>
+                <w:szCs w:val="24"/>
+              </w:rPr>
+              <w:t>3</w:t>
+            </w:r>
+          </w:p>
+        </w:tc>
+        <w:tc>
+          <w:tcPr>
+            <w:tcW w:w="1135" w:type="dxa"/>
+          </w:tcPr>
+          <w:p>
+            <w:pPr>
+              <w:rPr>
+                <w:rFonts w:ascii="Times New Roman" w:hAnsi="Times New Roman" w:cs="Times New Roman"/>
+                <w:color w:val="4472C4" w:themeColor="accent1"/>
+                <w:sz w:val="24"/>
+                <w:szCs w:val="24"/>
+              </w:rPr>
+            </w:pPr>
+            <w:r>
+              <w:rPr>
+                <w:rFonts w:ascii="Times New Roman" w:hAnsi="Times New Roman" w:cs="Times New Roman"/>
+                <w:color w:val="4472C4" w:themeColor="accent1"/>
+                <w:sz w:val="24"/>
+                <w:szCs w:val="24"/>
+              </w:rPr>
+              <w:t>VEC4</w:t>
+            </w:r>
+          </w:p>
+        </w:tc>
+        <w:tc>
+          <w:tcPr>
+            <w:tcW w:w="1281" w:type="dxa"/>
+          </w:tcPr>
+          <w:p>
+            <w:pPr>
+              <w:rPr>
+                <w:rFonts w:ascii="Times New Roman" w:hAnsi="Times New Roman" w:cs="Times New Roman"/>
+                <w:color w:val="4472C4" w:themeColor="accent1"/>
+                <w:sz w:val="24"/>
+                <w:szCs w:val="24"/>
+              </w:rPr>
+            </w:pPr>
+            <w:r>
+              <w:rPr>
+                <w:rFonts w:ascii="Times New Roman" w:hAnsi="Times New Roman" w:cs="Times New Roman"/>
+                <w:color w:val="4472C4" w:themeColor="accent1"/>
+                <w:sz w:val="24"/>
+                <w:szCs w:val="24"/>
+              </w:rPr>
+              <w:t>Cart with items, user wallet with sufficient funds, user input = “</w:t>
+            </w:r>
+            <w:r>
+              <w:rPr>
+                <w:rFonts w:ascii="Times New Roman" w:hAnsi="Times New Roman" w:cs="Times New Roman"/>
+                <w:color w:val="4472C4" w:themeColor="accent1"/>
+                <w:sz w:val="24"/>
+                <w:szCs w:val="24"/>
+              </w:rPr>
+              <w:t>Y</w:t>
+            </w:r>
+            <w:r>
+              <w:rPr>
+                <w:rFonts w:ascii="Times New Roman" w:hAnsi="Times New Roman" w:cs="Times New Roman"/>
+                <w:color w:val="4472C4" w:themeColor="accent1"/>
+                <w:sz w:val="24"/>
+                <w:szCs w:val="24"/>
+              </w:rPr>
+              <w:t>”</w:t>
+            </w:r>
+          </w:p>
+        </w:tc>
+        <w:tc>
+          <w:tcPr>
+            <w:tcW w:w="1554" w:type="dxa"/>
+          </w:tcPr>
+          <w:p>
+            <w:pPr>
+              <w:rPr>
+                <w:rFonts w:ascii="Times New Roman" w:hAnsi="Times New Roman" w:cs="Times New Roman"/>
+                <w:sz w:val="24"/>
+                <w:szCs w:val="24"/>
+                <w:lang w:val="en-GB"/>
+              </w:rPr>
+            </w:pPr>
+            <w:r>
+              <w:rPr>
+                <w:rFonts w:ascii="Times New Roman" w:hAnsi="Times New Roman" w:cs="Times New Roman"/>
+                <w:sz w:val="24"/>
+                <w:szCs w:val="24"/>
+                <w:lang w:val="en-GB"/>
+              </w:rPr>
+              <w:t>Prints out customers items and, checks out and then thanks customer for the purchase.</w:t>
+            </w:r>
+          </w:p>
+        </w:tc>
+        <w:tc>
+          <w:tcPr>
+            <w:tcW w:w="1560" w:type="dxa"/>
+          </w:tcPr>
+          <w:p>
+            <w:pPr>
+              <w:rPr>
+                <w:rFonts w:ascii="Times New Roman" w:hAnsi="Times New Roman" w:cs="Times New Roman"/>
+                <w:sz w:val="24"/>
+                <w:szCs w:val="24"/>
+              </w:rPr>
+            </w:pPr>
+            <w:r>
+              <w:rPr>
+                <w:rFonts w:ascii="Times New Roman" w:hAnsi="Times New Roman" w:cs="Times New Roman"/>
+                <w:sz w:val="24"/>
+                <w:szCs w:val="24"/>
+                <w:lang w:val="en-GB"/>
+              </w:rPr>
+              <w:t>Prints out customers items and, checks out and then thanks customer for the purchase.</w:t>
+            </w:r>
+          </w:p>
+        </w:tc>
+        <w:tc>
+          <w:tcPr>
+            <w:tcW w:w="1277" w:type="dxa"/>
+          </w:tcPr>
+          <w:p>
+            <w:pPr>
+              <w:rPr>
+                <w:rFonts w:ascii="Times New Roman" w:hAnsi="Times New Roman" w:cs="Times New Roman"/>
+                <w:sz w:val="24"/>
+                <w:szCs w:val="24"/>
+              </w:rPr>
+            </w:pPr>
+            <w:r>
+              <w:rPr>
+                <w:rFonts w:ascii="Times New Roman" w:hAnsi="Times New Roman" w:cs="Times New Roman"/>
+                <w:sz w:val="24"/>
+                <w:szCs w:val="24"/>
+              </w:rPr>
+              <w:t>Pass</w:t>
+            </w:r>
+          </w:p>
+        </w:tc>
+        <w:tc>
+          <w:tcPr>
+            <w:tcW w:w="3117" w:type="dxa"/>
+          </w:tcPr>
+          <w:p>
+            <w:pPr>
+              <w:rPr>
+                <w:rFonts w:ascii="Times New Roman" w:hAnsi="Times New Roman" w:cs="Times New Roman"/>
+                <w:sz w:val="24"/>
+                <w:szCs w:val="24"/>
+                <w:lang w:val="en-GB"/>
+              </w:rPr>
+            </w:pPr>
+            <w:r>
+              <w:rPr>
+                <w:rFonts w:ascii="Times New Roman" w:hAnsi="Times New Roman" w:cs="Times New Roman"/>
+                <w:sz w:val="24"/>
+                <w:szCs w:val="24"/>
+              </w:rPr>
+              <w:t xml:space="preserve">Test name: </w:t>
+            </w:r>
+            <w:r>
+              <w:rPr>
+                <w:rFonts w:ascii="Times New Roman" w:hAnsi="Times New Roman" w:cs="Times New Roman"/>
+                <w:sz w:val="24"/>
+                <w:szCs w:val="24"/>
+              </w:rPr>
+              <w:t>test_checkout_non_empty_cart</w:t>
+            </w:r>
+            <w:r>
+              <w:rPr>
+                <w:rFonts w:ascii="Times New Roman" w:hAnsi="Times New Roman" w:cs="Times New Roman"/>
+                <w:sz w:val="24"/>
+                <w:szCs w:val="24"/>
+              </w:rPr>
+              <w:t>()</w:t>
+            </w:r>
+          </w:p>
+        </w:tc>
+      </w:tr>
+      <w:tr>
+        <w:tc>
+          <w:tcPr>
+            <w:tcW w:w="1700" w:type="dxa"/>
+          </w:tcPr>
+          <w:p>
+            <w:pPr>
+              <w:rPr>
+                <w:rFonts w:ascii="Times New Roman" w:hAnsi="Times New Roman" w:cs="Times New Roman"/>
+                <w:color w:val="4472C4" w:themeColor="accent1"/>
+                <w:sz w:val="24"/>
+                <w:szCs w:val="24"/>
+              </w:rPr>
+            </w:pPr>
+            <w:r>
+              <w:rPr>
+                <w:rFonts w:ascii="Times New Roman" w:hAnsi="Times New Roman" w:cs="Times New Roman"/>
+                <w:color w:val="4472C4" w:themeColor="accent1"/>
+                <w:sz w:val="24"/>
+                <w:szCs w:val="24"/>
+              </w:rPr>
+              <w:lastRenderedPageBreak/>
+              <w:t>4</w:t>
+            </w:r>
+          </w:p>
+        </w:tc>
+        <w:tc>
+          <w:tcPr>
+            <w:tcW w:w="1135" w:type="dxa"/>
+          </w:tcPr>
+          <w:p>
+            <w:pPr>
+              <w:rPr>
+                <w:rFonts w:ascii="Times New Roman" w:hAnsi="Times New Roman" w:cs="Times New Roman"/>
+                <w:color w:val="4472C4" w:themeColor="accent1"/>
+                <w:sz w:val="24"/>
+                <w:szCs w:val="24"/>
+              </w:rPr>
+            </w:pPr>
+            <w:r>
+              <w:rPr>
+                <w:rFonts w:ascii="Times New Roman" w:hAnsi="Times New Roman" w:cs="Times New Roman"/>
+                <w:color w:val="4472C4" w:themeColor="accent1"/>
+                <w:sz w:val="24"/>
+                <w:szCs w:val="24"/>
+              </w:rPr>
+              <w:t>VEC4</w:t>
+            </w:r>
+          </w:p>
+        </w:tc>
+        <w:tc>
+          <w:tcPr>
+            <w:tcW w:w="1281" w:type="dxa"/>
+          </w:tcPr>
+          <w:p>
+            <w:pPr>
+              <w:rPr>
+                <w:rFonts w:ascii="Times New Roman" w:hAnsi="Times New Roman" w:cs="Times New Roman"/>
+                <w:color w:val="4472C4" w:themeColor="accent1"/>
+                <w:sz w:val="24"/>
+                <w:szCs w:val="24"/>
+              </w:rPr>
+            </w:pPr>
+            <w:r>
+              <w:rPr>
+                <w:rFonts w:ascii="Times New Roman" w:hAnsi="Times New Roman" w:cs="Times New Roman"/>
+                <w:color w:val="4472C4" w:themeColor="accent1"/>
+                <w:sz w:val="24"/>
+                <w:szCs w:val="24"/>
+              </w:rPr>
+              <w:t>Cart with items, user wallet with sufficient funds, user input = “</w:t>
+            </w:r>
+            <w:r>
+              <w:rPr>
+                <w:rFonts w:ascii="Times New Roman" w:hAnsi="Times New Roman" w:cs="Times New Roman"/>
+                <w:color w:val="4472C4" w:themeColor="accent1"/>
+                <w:sz w:val="24"/>
+                <w:szCs w:val="24"/>
+              </w:rPr>
+              <w:t>y</w:t>
+            </w:r>
+            <w:r>
+              <w:rPr>
+                <w:rFonts w:ascii="Times New Roman" w:hAnsi="Times New Roman" w:cs="Times New Roman"/>
+                <w:color w:val="4472C4" w:themeColor="accent1"/>
+                <w:sz w:val="24"/>
+                <w:szCs w:val="24"/>
+              </w:rPr>
+              <w:t>”</w:t>
+            </w:r>
+          </w:p>
+        </w:tc>
+        <w:tc>
+          <w:tcPr>
+            <w:tcW w:w="1554" w:type="dxa"/>
+          </w:tcPr>
+          <w:p>
+            <w:pPr>
+              <w:rPr>
+                <w:rFonts w:ascii="Times New Roman" w:hAnsi="Times New Roman" w:cs="Times New Roman"/>
+                <w:sz w:val="24"/>
+                <w:szCs w:val="24"/>
+              </w:rPr>
+            </w:pPr>
+            <w:r>
+              <w:rPr>
+                <w:rFonts w:ascii="Times New Roman" w:hAnsi="Times New Roman" w:cs="Times New Roman"/>
+                <w:sz w:val="24"/>
+                <w:szCs w:val="24"/>
+                <w:lang w:val="en-GB"/>
+              </w:rPr>
+              <w:t>Prints out customers items and, checks out and then thanks customer for the purchase.</w:t>
+            </w:r>
+          </w:p>
+        </w:tc>
+        <w:tc>
+          <w:tcPr>
+            <w:tcW w:w="1560" w:type="dxa"/>
+          </w:tcPr>
+          <w:p>
+            <w:pPr>
+              <w:rPr>
+                <w:rFonts w:ascii="Times New Roman" w:hAnsi="Times New Roman" w:cs="Times New Roman"/>
+                <w:sz w:val="24"/>
+                <w:szCs w:val="24"/>
+              </w:rPr>
+            </w:pPr>
+            <w:r>
+              <w:rPr>
+                <w:rFonts w:ascii="Times New Roman" w:hAnsi="Times New Roman" w:cs="Times New Roman"/>
+                <w:sz w:val="24"/>
+                <w:szCs w:val="24"/>
+                <w:lang w:val="en-GB"/>
+              </w:rPr>
+              <w:t>Prints out customers items and, checks out and then thanks customer for the purchase.</w:t>
+            </w:r>
+          </w:p>
+        </w:tc>
+        <w:tc>
+          <w:tcPr>
+            <w:tcW w:w="1277" w:type="dxa"/>
+          </w:tcPr>
+          <w:p>
+            <w:pPr>
+              <w:rPr>
+                <w:rFonts w:ascii="Times New Roman" w:hAnsi="Times New Roman" w:cs="Times New Roman"/>
+                <w:sz w:val="24"/>
+                <w:szCs w:val="24"/>
+              </w:rPr>
+            </w:pPr>
+            <w:r>
+              <w:rPr>
+                <w:rFonts w:ascii="Times New Roman" w:hAnsi="Times New Roman" w:cs="Times New Roman"/>
+                <w:sz w:val="24"/>
+                <w:szCs w:val="24"/>
+              </w:rPr>
+              <w:t>Pass</w:t>
+            </w:r>
+          </w:p>
+        </w:tc>
+        <w:tc>
+          <w:tcPr>
+            <w:tcW w:w="3117" w:type="dxa"/>
+          </w:tcPr>
+          <w:p>
+            <w:pPr>
+              <w:rPr>
+                <w:rFonts w:ascii="Times New Roman" w:hAnsi="Times New Roman" w:cs="Times New Roman"/>
+                <w:sz w:val="24"/>
+                <w:szCs w:val="24"/>
+              </w:rPr>
+            </w:pPr>
+            <w:r>
+              <w:rPr>
+                <w:rFonts w:ascii="Times New Roman" w:hAnsi="Times New Roman" w:cs="Times New Roman"/>
+                <w:sz w:val="24"/>
+                <w:szCs w:val="24"/>
+              </w:rPr>
+              <w:t xml:space="preserve">Tests if it user input is case-sensitive. </w:t>
+            </w:r>
+            <w:r>
+              <w:rPr>
+                <w:rFonts w:ascii="Times New Roman" w:hAnsi="Times New Roman" w:cs="Times New Roman"/>
+                <w:sz w:val="24"/>
+                <w:szCs w:val="24"/>
+              </w:rPr>
+              <w:t xml:space="preserve">Test name: </w:t>
+            </w:r>
+            <w:r>
+              <w:rPr>
+                <w:rFonts w:ascii="Times New Roman" w:hAnsi="Times New Roman" w:cs="Times New Roman"/>
+                <w:sz w:val="24"/>
+                <w:szCs w:val="24"/>
+              </w:rPr>
+              <w:t>test_case_sensitivity</w:t>
+            </w:r>
+            <w:r>
+              <w:rPr>
+                <w:rFonts w:ascii="Times New Roman" w:hAnsi="Times New Roman" w:cs="Times New Roman"/>
+                <w:sz w:val="24"/>
+                <w:szCs w:val="24"/>
+              </w:rPr>
+              <w:t>()</w:t>
+            </w:r>
+          </w:p>
+        </w:tc>
+      </w:tr>
+      <w:tr>
+        <w:tc>
+          <w:tcPr>
+            <w:tcW w:w="1700" w:type="dxa"/>
+          </w:tcPr>
+          <w:p>
+            <w:pPr>
+              <w:rPr>
+                <w:rFonts w:ascii="Times New Roman" w:hAnsi="Times New Roman" w:cs="Times New Roman"/>
+                <w:color w:val="4472C4" w:themeColor="accent1"/>
+                <w:sz w:val="24"/>
+                <w:szCs w:val="24"/>
+              </w:rPr>
+            </w:pPr>
+            <w:r>
+              <w:rPr>
+                <w:rFonts w:ascii="Times New Roman" w:hAnsi="Times New Roman" w:cs="Times New Roman"/>
+                <w:color w:val="4472C4" w:themeColor="accent1"/>
+                <w:sz w:val="24"/>
+                <w:szCs w:val="24"/>
+              </w:rPr>
+              <w:t>5</w:t>
+            </w:r>
+          </w:p>
+        </w:tc>
+        <w:tc>
+          <w:tcPr>
+            <w:tcW w:w="1135" w:type="dxa"/>
+          </w:tcPr>
+          <w:p>
+            <w:pPr>
+              <w:rPr>
+                <w:rFonts w:ascii="Times New Roman" w:hAnsi="Times New Roman" w:cs="Times New Roman"/>
+                <w:color w:val="4472C4" w:themeColor="accent1"/>
+                <w:sz w:val="24"/>
+                <w:szCs w:val="24"/>
+              </w:rPr>
+            </w:pPr>
+            <w:r>
+              <w:rPr>
+                <w:rFonts w:ascii="Times New Roman" w:hAnsi="Times New Roman" w:cs="Times New Roman"/>
+                <w:color w:val="4472C4" w:themeColor="accent1"/>
+                <w:sz w:val="24"/>
+                <w:szCs w:val="24"/>
+              </w:rPr>
+              <w:t>VEC3</w:t>
+            </w:r>
+          </w:p>
+        </w:tc>
+        <w:tc>
+          <w:tcPr>
+            <w:tcW w:w="1281" w:type="dxa"/>
+          </w:tcPr>
+          <w:p>
+            <w:pPr>
+              <w:rPr>
+                <w:rFonts w:ascii="Times New Roman" w:hAnsi="Times New Roman" w:cs="Times New Roman"/>
+                <w:color w:val="4472C4" w:themeColor="accent1"/>
+                <w:sz w:val="24"/>
+                <w:szCs w:val="24"/>
+              </w:rPr>
+            </w:pPr>
+            <w:r>
+              <w:rPr>
+                <w:rFonts w:ascii="Times New Roman" w:hAnsi="Times New Roman" w:cs="Times New Roman"/>
+                <w:color w:val="4472C4" w:themeColor="accent1"/>
+                <w:sz w:val="24"/>
+                <w:szCs w:val="24"/>
+              </w:rPr>
+              <w:t>Empty cart</w:t>
+            </w:r>
+            <w:r>
+              <w:rPr>
+                <w:rFonts w:ascii="Times New Roman" w:hAnsi="Times New Roman" w:cs="Times New Roman"/>
+                <w:color w:val="4472C4" w:themeColor="accent1"/>
+                <w:sz w:val="24"/>
+                <w:szCs w:val="24"/>
+              </w:rPr>
+              <w:t>, user wallet with sufficient funds, user input = “Y”</w:t>
+            </w:r>
+          </w:p>
+        </w:tc>
+        <w:tc>
+          <w:tcPr>
+            <w:tcW w:w="1554" w:type="dxa"/>
+          </w:tcPr>
+          <w:p>
+            <w:pPr>
+              <w:rPr>
+                <w:rFonts w:ascii="Times New Roman" w:hAnsi="Times New Roman" w:cs="Times New Roman"/>
+                <w:sz w:val="24"/>
+                <w:szCs w:val="24"/>
+              </w:rPr>
+            </w:pPr>
+            <w:r>
+              <w:rPr>
+                <w:rFonts w:ascii="Times New Roman" w:hAnsi="Times New Roman" w:cs="Times New Roman"/>
+                <w:sz w:val="24"/>
+                <w:szCs w:val="24"/>
+              </w:rPr>
+              <w:t>Prints out to customer that the cart is empty</w:t>
+            </w:r>
+            <w:r>
+              <w:rPr>
+                <w:rFonts w:ascii="Times New Roman" w:hAnsi="Times New Roman" w:cs="Times New Roman"/>
+                <w:sz w:val="24"/>
+                <w:szCs w:val="24"/>
+              </w:rPr>
+              <w:t xml:space="preserve"> and to add more items before checking out.</w:t>
+            </w:r>
+          </w:p>
+        </w:tc>
+        <w:tc>
+          <w:tcPr>
+            <w:tcW w:w="1560" w:type="dxa"/>
+          </w:tcPr>
+          <w:p>
+            <w:pPr>
+              <w:rPr>
+                <w:rFonts w:ascii="Times New Roman" w:hAnsi="Times New Roman" w:cs="Times New Roman"/>
+                <w:sz w:val="24"/>
+                <w:szCs w:val="24"/>
+              </w:rPr>
+            </w:pPr>
+            <w:r>
+              <w:rPr>
+                <w:rFonts w:ascii="Times New Roman" w:hAnsi="Times New Roman" w:cs="Times New Roman"/>
+                <w:sz w:val="24"/>
+                <w:szCs w:val="24"/>
+              </w:rPr>
+              <w:t>Prints out to customer that the cart is empty and to add more items before checking out.</w:t>
+            </w:r>
+          </w:p>
+        </w:tc>
+        <w:tc>
+          <w:tcPr>
+            <w:tcW w:w="1277" w:type="dxa"/>
+          </w:tcPr>
+          <w:p>
+            <w:pPr>
+              <w:rPr>
+                <w:rFonts w:ascii="Times New Roman" w:hAnsi="Times New Roman" w:cs="Times New Roman"/>
+                <w:sz w:val="24"/>
+                <w:szCs w:val="24"/>
+              </w:rPr>
+            </w:pPr>
+            <w:r>
+              <w:rPr>
+                <w:rFonts w:ascii="Times New Roman" w:hAnsi="Times New Roman" w:cs="Times New Roman"/>
+                <w:sz w:val="24"/>
+                <w:szCs w:val="24"/>
+              </w:rPr>
+              <w:t>Pass</w:t>
+            </w:r>
+          </w:p>
+        </w:tc>
+        <w:tc>
+          <w:tcPr>
+            <w:tcW w:w="3117" w:type="dxa"/>
+          </w:tcPr>
+          <w:p>
+            <w:pPr>
+              <w:rPr>
+                <w:rFonts w:ascii="Times New Roman" w:hAnsi="Times New Roman" w:cs="Times New Roman"/>
+                <w:sz w:val="24"/>
+                <w:szCs w:val="24"/>
+                <w:lang w:val="en-GB"/>
+              </w:rPr>
+            </w:pPr>
+            <w:r>
+              <w:rPr>
+                <w:rFonts w:ascii="Times New Roman" w:hAnsi="Times New Roman" w:cs="Times New Roman"/>
+                <w:sz w:val="24"/>
+                <w:szCs w:val="24"/>
+              </w:rPr>
+              <w:t xml:space="preserve">Test name: </w:t>
+            </w:r>
+            <w:r>
+              <w:rPr>
+                <w:rFonts w:ascii="Times New Roman" w:hAnsi="Times New Roman" w:cs="Times New Roman"/>
+                <w:sz w:val="24"/>
+                <w:szCs w:val="24"/>
+              </w:rPr>
+              <w:t>test_checkout_empty_cart</w:t>
+            </w:r>
+            <w:r>
+              <w:rPr>
+                <w:rFonts w:ascii="Times New Roman" w:hAnsi="Times New Roman" w:cs="Times New Roman"/>
+                <w:sz w:val="24"/>
+                <w:szCs w:val="24"/>
+              </w:rPr>
+              <w:t>()</w:t>
+            </w:r>
+          </w:p>
+        </w:tc>
+      </w:tr>
+      <w:tr>
+        <w:tc>
+          <w:tcPr>
+            <w:tcW w:w="1700" w:type="dxa"/>
+          </w:tcPr>
+          <w:p>
+            <w:pPr>
+              <w:rPr>
+                <w:rFonts w:ascii="Times New Roman" w:hAnsi="Times New Roman" w:cs="Times New Roman"/>
+                <w:color w:val="4472C4" w:themeColor="accent1"/>
+                <w:sz w:val="24"/>
+                <w:szCs w:val="24"/>
+              </w:rPr>
+            </w:pPr>
+            <w:r>
+              <w:rPr>
+                <w:rFonts w:ascii="Times New Roman" w:hAnsi="Times New Roman" w:cs="Times New Roman"/>
+                <w:color w:val="4472C4" w:themeColor="accent1"/>
+                <w:sz w:val="24"/>
+                <w:szCs w:val="24"/>
+              </w:rPr>
+              <w:t>6</w:t>
+            </w:r>
+          </w:p>
+        </w:tc>
+        <w:tc>
+          <w:tcPr>
+            <w:tcW w:w="1135" w:type="dxa"/>
+          </w:tcPr>
+          <w:p>
+            <w:pPr>
+              <w:rPr>
+                <w:rFonts w:ascii="Times New Roman" w:hAnsi="Times New Roman" w:cs="Times New Roman"/>
+                <w:color w:val="4472C4" w:themeColor="accent1"/>
+                <w:sz w:val="24"/>
+                <w:szCs w:val="24"/>
+              </w:rPr>
+            </w:pPr>
+            <w:r>
+              <w:rPr>
+                <w:rFonts w:ascii="Times New Roman" w:hAnsi="Times New Roman" w:cs="Times New Roman"/>
+                <w:color w:val="4472C4" w:themeColor="accent1"/>
+                <w:sz w:val="24"/>
+                <w:szCs w:val="24"/>
+              </w:rPr>
+              <w:t>VEC2 &amp; VEC4</w:t>
+            </w:r>
+          </w:p>
+        </w:tc>
+        <w:tc>
+          <w:tcPr>
+            <w:tcW w:w="1281" w:type="dxa"/>
+          </w:tcPr>
+          <w:p>
+            <w:pPr>
+              <w:rPr>
+                <w:rFonts w:ascii="Times New Roman" w:hAnsi="Times New Roman" w:cs="Times New Roman"/>
+                <w:color w:val="4472C4" w:themeColor="accent1"/>
+                <w:sz w:val="24"/>
+                <w:szCs w:val="24"/>
+              </w:rPr>
+            </w:pPr>
+            <w:r>
+              <w:rPr>
+                <w:rFonts w:ascii="Times New Roman" w:hAnsi="Times New Roman" w:cs="Times New Roman"/>
+                <w:color w:val="4472C4" w:themeColor="accent1"/>
+                <w:sz w:val="24"/>
+                <w:szCs w:val="24"/>
+              </w:rPr>
+              <w:t xml:space="preserve">Cart with items, user wallet with sufficient funds, user input = </w:t>
+            </w:r>
+            <w:r>
+              <w:rPr>
+                <w:rFonts w:ascii="Times New Roman" w:hAnsi="Times New Roman" w:cs="Times New Roman"/>
+                <w:color w:val="4472C4" w:themeColor="accent1"/>
+                <w:sz w:val="24"/>
+                <w:szCs w:val="24"/>
+              </w:rPr>
+              <w:t xml:space="preserve">“N” and then </w:t>
+            </w:r>
+            <w:r>
+              <w:rPr>
+                <w:rFonts w:ascii="Times New Roman" w:hAnsi="Times New Roman" w:cs="Times New Roman"/>
+                <w:color w:val="4472C4" w:themeColor="accent1"/>
+                <w:sz w:val="24"/>
+                <w:szCs w:val="24"/>
+              </w:rPr>
+              <w:t>“Y”</w:t>
+            </w:r>
+          </w:p>
+        </w:tc>
+        <w:tc>
+          <w:tcPr>
+            <w:tcW w:w="1554" w:type="dxa"/>
+          </w:tcPr>
+          <w:p>
+            <w:pPr>
+              <w:rPr>
+                <w:rFonts w:ascii="Times New Roman" w:hAnsi="Times New Roman" w:cs="Times New Roman"/>
+                <w:sz w:val="24"/>
+                <w:szCs w:val="24"/>
+                <w:lang w:val="en-GB"/>
+              </w:rPr>
+            </w:pPr>
+            <w:r>
+              <w:rPr>
+                <w:rFonts w:ascii="Times New Roman" w:hAnsi="Times New Roman" w:cs="Times New Roman"/>
+                <w:sz w:val="24"/>
+                <w:szCs w:val="24"/>
+                <w:lang w:val="en-GB"/>
+              </w:rPr>
+              <w:t>Prints out to customer contents of carts, then returns false. Then prints out contents again and then checks out customer.</w:t>
+            </w:r>
+          </w:p>
+        </w:tc>
+        <w:tc>
+          <w:tcPr>
+            <w:tcW w:w="1560" w:type="dxa"/>
+          </w:tcPr>
+          <w:p>
+            <w:pPr>
+              <w:rPr>
+                <w:rFonts w:ascii="Times New Roman" w:hAnsi="Times New Roman" w:cs="Times New Roman"/>
+                <w:sz w:val="24"/>
+                <w:szCs w:val="24"/>
+              </w:rPr>
+            </w:pPr>
+            <w:r>
+              <w:rPr>
+                <w:rFonts w:ascii="Times New Roman" w:hAnsi="Times New Roman" w:cs="Times New Roman"/>
+                <w:sz w:val="24"/>
+                <w:szCs w:val="24"/>
+                <w:lang w:val="en-GB"/>
+              </w:rPr>
+              <w:t>Prints out to customer contents of carts, then returns false. Then prints out contents again and then checks out customer.</w:t>
+            </w:r>
+          </w:p>
+        </w:tc>
+        <w:tc>
+          <w:tcPr>
+            <w:tcW w:w="1277" w:type="dxa"/>
+          </w:tcPr>
+          <w:p>
+            <w:pPr>
+              <w:rPr>
+                <w:rFonts w:ascii="Times New Roman" w:hAnsi="Times New Roman" w:cs="Times New Roman"/>
+                <w:sz w:val="24"/>
+                <w:szCs w:val="24"/>
+              </w:rPr>
+            </w:pPr>
+            <w:r>
+              <w:rPr>
+                <w:rFonts w:ascii="Times New Roman" w:hAnsi="Times New Roman" w:cs="Times New Roman"/>
+                <w:sz w:val="24"/>
+                <w:szCs w:val="24"/>
+              </w:rPr>
+              <w:t>Pass</w:t>
+            </w:r>
+          </w:p>
+        </w:tc>
+        <w:tc>
+          <w:tcPr>
+            <w:tcW w:w="3117" w:type="dxa"/>
+          </w:tcPr>
+          <w:p>
+            <w:pPr>
+              <w:rPr>
+                <w:rFonts w:ascii="Times New Roman" w:hAnsi="Times New Roman" w:cs="Times New Roman"/>
+                <w:sz w:val="24"/>
+                <w:szCs w:val="24"/>
+              </w:rPr>
+            </w:pPr>
+            <w:r>
+              <w:rPr>
+                <w:rFonts w:ascii="Times New Roman" w:hAnsi="Times New Roman" w:cs="Times New Roman"/>
+                <w:sz w:val="24"/>
+                <w:szCs w:val="24"/>
+              </w:rPr>
+              <w:t xml:space="preserve">Test name: </w:t>
+            </w:r>
+            <w:r>
+              <w:rPr>
+                <w:rFonts w:ascii="Times New Roman" w:hAnsi="Times New Roman" w:cs="Times New Roman"/>
+                <w:sz w:val="24"/>
+                <w:szCs w:val="24"/>
+              </w:rPr>
+              <w:t>test_no_checkout_non_empty_cart_then_checkout</w:t>
+            </w:r>
+            <w:r>
+              <w:rPr>
+                <w:rFonts w:ascii="Times New Roman" w:hAnsi="Times New Roman" w:cs="Times New Roman"/>
+                <w:sz w:val="24"/>
+                <w:szCs w:val="24"/>
+              </w:rPr>
+              <w:t>()</w:t>
+            </w:r>
+          </w:p>
+        </w:tc>
+      </w:tr>
+      <w:tr>
+        <w:tc>
+          <w:tcPr>
+            <w:tcW w:w="1700" w:type="dxa"/>
+          </w:tcPr>
+          <w:p>
+            <w:pPr>
+              <w:rPr>
+                <w:rFonts w:ascii="Times New Roman" w:hAnsi="Times New Roman" w:cs="Times New Roman"/>
+                <w:color w:val="4472C4" w:themeColor="accent1"/>
+                <w:sz w:val="24"/>
+                <w:szCs w:val="24"/>
+              </w:rPr>
+            </w:pPr>
+            <w:r>
+              <w:rPr>
+                <w:rFonts w:ascii="Times New Roman" w:hAnsi="Times New Roman" w:cs="Times New Roman"/>
+                <w:color w:val="4472C4" w:themeColor="accent1"/>
+                <w:sz w:val="24"/>
+                <w:szCs w:val="24"/>
+              </w:rPr>
+              <w:t>7</w:t>
+            </w:r>
+          </w:p>
+        </w:tc>
+        <w:tc>
+          <w:tcPr>
+            <w:tcW w:w="1135" w:type="dxa"/>
+          </w:tcPr>
+          <w:p>
+            <w:pPr>
+              <w:rPr>
+                <w:rFonts w:ascii="Times New Roman" w:hAnsi="Times New Roman" w:cs="Times New Roman"/>
+                <w:color w:val="4472C4" w:themeColor="accent1"/>
+                <w:sz w:val="24"/>
+                <w:szCs w:val="24"/>
+              </w:rPr>
+            </w:pPr>
+            <w:r>
+              <w:rPr>
+                <w:rFonts w:ascii="Times New Roman" w:hAnsi="Times New Roman" w:cs="Times New Roman"/>
+                <w:color w:val="4472C4" w:themeColor="accent1"/>
+                <w:sz w:val="24"/>
+                <w:szCs w:val="24"/>
+              </w:rPr>
+              <w:t>VEC1</w:t>
+            </w:r>
+          </w:p>
+        </w:tc>
+        <w:tc>
+          <w:tcPr>
+            <w:tcW w:w="1281" w:type="dxa"/>
+          </w:tcPr>
+          <w:p>
+            <w:pPr>
+              <w:jc w:val="center"/>
+              <w:rPr>
+                <w:rFonts w:ascii="Times New Roman" w:hAnsi="Times New Roman" w:cs="Times New Roman"/>
+                <w:color w:val="4472C4" w:themeColor="accent1"/>
+                <w:sz w:val="24"/>
+                <w:szCs w:val="24"/>
+              </w:rPr>
+            </w:pPr>
+            <w:r>
+              <w:rPr>
+                <w:rFonts w:ascii="Times New Roman" w:hAnsi="Times New Roman" w:cs="Times New Roman"/>
+                <w:color w:val="4472C4" w:themeColor="accent1"/>
+                <w:sz w:val="24"/>
+                <w:szCs w:val="24"/>
+              </w:rPr>
+              <w:t>Empty cart, user wallet with funds, user input = “</w:t>
+            </w:r>
+            <w:r>
+              <w:rPr>
+                <w:rFonts w:ascii="Times New Roman" w:hAnsi="Times New Roman" w:cs="Times New Roman"/>
+                <w:color w:val="4472C4" w:themeColor="accent1"/>
+                <w:sz w:val="24"/>
+                <w:szCs w:val="24"/>
+              </w:rPr>
+              <w:t>asdasdahjwej</w:t>
+            </w:r>
+            <w:r>
+              <w:rPr>
+                <w:rFonts w:ascii="Times New Roman" w:hAnsi="Times New Roman" w:cs="Times New Roman"/>
+                <w:color w:val="4472C4" w:themeColor="accent1"/>
+                <w:sz w:val="24"/>
+                <w:szCs w:val="24"/>
+              </w:rPr>
+              <w:t>”</w:t>
+            </w:r>
+          </w:p>
+        </w:tc>
+        <w:tc>
+          <w:tcPr>
+            <w:tcW w:w="1554" w:type="dxa"/>
+          </w:tcPr>
+          <w:p>
+            <w:pPr>
+              <w:rPr>
+                <w:rFonts w:ascii="Times New Roman" w:hAnsi="Times New Roman" w:cs="Times New Roman"/>
+                <w:sz w:val="24"/>
+                <w:szCs w:val="24"/>
+              </w:rPr>
+            </w:pPr>
+            <w:r>
+              <w:rPr>
+                <w:rFonts w:ascii="Times New Roman" w:hAnsi="Times New Roman" w:cs="Times New Roman"/>
+                <w:sz w:val="24"/>
+                <w:szCs w:val="24"/>
+              </w:rPr>
+              <w:t>Return = false</w:t>
+            </w:r>
+          </w:p>
+        </w:tc>
+        <w:tc>
+          <w:tcPr>
+            <w:tcW w:w="1560" w:type="dxa"/>
+          </w:tcPr>
+          <w:p>
+            <w:pPr>
+              <w:rPr>
+                <w:rFonts w:ascii="Times New Roman" w:hAnsi="Times New Roman" w:cs="Times New Roman"/>
+                <w:sz w:val="24"/>
+                <w:szCs w:val="24"/>
+              </w:rPr>
+            </w:pPr>
+            <w:r>
+              <w:rPr>
+                <w:rFonts w:ascii="Times New Roman" w:hAnsi="Times New Roman" w:cs="Times New Roman"/>
+                <w:sz w:val="24"/>
+                <w:szCs w:val="24"/>
+              </w:rPr>
+              <w:t>Return = false</w:t>
+            </w:r>
+          </w:p>
+        </w:tc>
+        <w:tc>
+          <w:tcPr>
+            <w:tcW w:w="1277" w:type="dxa"/>
+          </w:tcPr>
+          <w:p>
+            <w:pPr>
+              <w:rPr>
+                <w:rFonts w:ascii="Times New Roman" w:hAnsi="Times New Roman" w:cs="Times New Roman"/>
+                <w:sz w:val="24"/>
+                <w:szCs w:val="24"/>
+              </w:rPr>
+            </w:pPr>
+            <w:r>
+              <w:rPr>
+                <w:rFonts w:ascii="Times New Roman" w:hAnsi="Times New Roman" w:cs="Times New Roman"/>
+                <w:sz w:val="24"/>
+                <w:szCs w:val="24"/>
+              </w:rPr>
+              <w:t>Pass</w:t>
+            </w:r>
+          </w:p>
+        </w:tc>
+        <w:tc>
+          <w:tcPr>
+            <w:tcW w:w="3117" w:type="dxa"/>
+          </w:tcPr>
+          <w:p>
+            <w:pPr>
+              <w:rPr>
+                <w:rFonts w:ascii="Times New Roman" w:hAnsi="Times New Roman" w:cs="Times New Roman"/>
+                <w:sz w:val="24"/>
+                <w:szCs w:val="24"/>
+              </w:rPr>
+            </w:pPr>
+            <w:r>
+              <w:rPr>
+                <w:rFonts w:ascii="Times New Roman" w:hAnsi="Times New Roman" w:cs="Times New Roman"/>
+                <w:sz w:val="24"/>
+                <w:szCs w:val="24"/>
+              </w:rPr>
+              <w:t xml:space="preserve">Test name: </w:t>
+            </w:r>
+            <w:r>
+              <w:rPr>
+                <w:rFonts w:ascii="Times New Roman" w:hAnsi="Times New Roman" w:cs="Times New Roman"/>
+                <w:sz w:val="24"/>
+                <w:szCs w:val="24"/>
+              </w:rPr>
+              <w:t>test_random_input</w:t>
+            </w:r>
+            <w:r>
+              <w:rPr>
+                <w:rFonts w:ascii="Times New Roman" w:hAnsi="Times New Roman" w:cs="Times New Roman"/>
+                <w:sz w:val="24"/>
+                <w:szCs w:val="24"/>
+              </w:rPr>
+              <w:t>()</w:t>
+            </w:r>
+          </w:p>
+        </w:tc>
+      </w:tr>
+      <w:tr>
+        <w:tc>
+          <w:tcPr>
+            <w:tcW w:w="1700" w:type="dxa"/>
+          </w:tcPr>
+          <w:p>
+            <w:pPr>
+              <w:rPr>
+                <w:rFonts w:ascii="Times New Roman" w:hAnsi="Times New Roman" w:cs="Times New Roman"/>
+                <w:color w:val="4472C4" w:themeColor="accent1"/>
+                <w:sz w:val="24"/>
+                <w:szCs w:val="24"/>
+              </w:rPr>
+            </w:pPr>
+            <w:r>
+              <w:rPr>
+                <w:rFonts w:ascii="Times New Roman" w:hAnsi="Times New Roman" w:cs="Times New Roman"/>
+                <w:color w:val="4472C4" w:themeColor="accent1"/>
+                <w:sz w:val="24"/>
+                <w:szCs w:val="24"/>
+              </w:rPr>
+              <w:t>8</w:t>
+            </w:r>
+          </w:p>
+        </w:tc>
+        <w:tc>
+          <w:tcPr>
+            <w:tcW w:w="1135" w:type="dxa"/>
+          </w:tcPr>
+          <w:p>
+            <w:pPr>
+              <w:rPr>
+                <w:rFonts w:ascii="Times New Roman" w:hAnsi="Times New Roman" w:cs="Times New Roman"/>
+                <w:color w:val="4472C4" w:themeColor="accent1"/>
+                <w:sz w:val="24"/>
+                <w:szCs w:val="24"/>
+              </w:rPr>
+            </w:pPr>
+            <w:r>
+              <w:rPr>
+                <w:rFonts w:ascii="Times New Roman" w:hAnsi="Times New Roman" w:cs="Times New Roman"/>
+                <w:color w:val="4472C4" w:themeColor="accent1"/>
+                <w:sz w:val="24"/>
+                <w:szCs w:val="24"/>
+              </w:rPr>
+              <w:t>VEC5</w:t>
+            </w:r>
+          </w:p>
+        </w:tc>
+        <w:tc>
+          <w:tcPr>
+            <w:tcW w:w="1281" w:type="dxa"/>
+          </w:tcPr>
+          <w:p>
+            <w:pPr>
+              <w:jc w:val="center"/>
+              <w:rPr>
+                <w:rFonts w:ascii="Times New Roman" w:hAnsi="Times New Roman" w:cs="Times New Roman"/>
+                <w:color w:val="4472C4" w:themeColor="accent1"/>
+                <w:sz w:val="24"/>
+                <w:szCs w:val="24"/>
+              </w:rPr>
+            </w:pPr>
+            <w:r>
+              <w:rPr>
+                <w:rFonts w:ascii="Times New Roman" w:hAnsi="Times New Roman" w:cs="Times New Roman"/>
+                <w:color w:val="4472C4" w:themeColor="accent1"/>
+                <w:sz w:val="24"/>
+                <w:szCs w:val="24"/>
+              </w:rPr>
+              <w:t xml:space="preserve">Cart with items, user wallet with </w:t>
+            </w:r>
+            <w:r>
+              <w:rPr>
+                <w:rFonts w:ascii="Times New Roman" w:hAnsi="Times New Roman" w:cs="Times New Roman"/>
+                <w:color w:val="4472C4" w:themeColor="accent1"/>
+                <w:sz w:val="24"/>
+                <w:szCs w:val="24"/>
+              </w:rPr>
+              <w:t>in</w:t>
+            </w:r>
+            <w:r>
+              <w:rPr>
+                <w:rFonts w:ascii="Times New Roman" w:hAnsi="Times New Roman" w:cs="Times New Roman"/>
+                <w:color w:val="4472C4" w:themeColor="accent1"/>
+                <w:sz w:val="24"/>
+                <w:szCs w:val="24"/>
+              </w:rPr>
+              <w:t>sufficient funds, user input = “Y”</w:t>
+            </w:r>
+          </w:p>
+        </w:tc>
+        <w:tc>
+          <w:tcPr>
+            <w:tcW w:w="1554" w:type="dxa"/>
+          </w:tcPr>
+          <w:p>
+            <w:pPr>
+              <w:rPr>
+                <w:rFonts w:ascii="Times New Roman" w:hAnsi="Times New Roman" w:cs="Times New Roman"/>
+                <w:sz w:val="24"/>
+                <w:szCs w:val="24"/>
+              </w:rPr>
+            </w:pPr>
+            <w:r>
+              <w:rPr>
+                <w:rFonts w:ascii="Times New Roman" w:hAnsi="Times New Roman" w:cs="Times New Roman"/>
+                <w:sz w:val="24"/>
+                <w:szCs w:val="24"/>
+              </w:rPr>
+              <w:t>Print out customers items and then inform customer they have insufficient funds</w:t>
+            </w:r>
+          </w:p>
+        </w:tc>
+        <w:tc>
+          <w:tcPr>
+            <w:tcW w:w="1560" w:type="dxa"/>
+          </w:tcPr>
+          <w:p>
+            <w:pPr>
+              <w:rPr>
+                <w:rFonts w:ascii="Times New Roman" w:hAnsi="Times New Roman" w:cs="Times New Roman"/>
+                <w:sz w:val="24"/>
+                <w:szCs w:val="24"/>
+              </w:rPr>
+            </w:pPr>
+            <w:r>
+              <w:rPr>
+                <w:rFonts w:ascii="Times New Roman" w:hAnsi="Times New Roman" w:cs="Times New Roman"/>
+                <w:sz w:val="24"/>
+                <w:szCs w:val="24"/>
+              </w:rPr>
+              <w:t>Print out customers items and then inform customer they have insufficient funds</w:t>
+            </w:r>
+          </w:p>
+        </w:tc>
+        <w:tc>
+          <w:tcPr>
+            <w:tcW w:w="1277" w:type="dxa"/>
+          </w:tcPr>
+          <w:p>
+            <w:pPr>
+              <w:rPr>
+                <w:rFonts w:ascii="Times New Roman" w:hAnsi="Times New Roman" w:cs="Times New Roman"/>
+                <w:sz w:val="24"/>
+                <w:szCs w:val="24"/>
+              </w:rPr>
+            </w:pPr>
+            <w:r>
+              <w:rPr>
+                <w:rFonts w:ascii="Times New Roman" w:hAnsi="Times New Roman" w:cs="Times New Roman"/>
+                <w:sz w:val="24"/>
+                <w:szCs w:val="24"/>
+              </w:rPr>
+              <w:t>Pass</w:t>
+            </w:r>
+          </w:p>
+        </w:tc>
+        <w:tc>
+          <w:tcPr>
+            <w:tcW w:w="3117" w:type="dxa"/>
+          </w:tcPr>
+          <w:p>
+            <w:pPr>
+              <w:rPr>
+                <w:rFonts w:ascii="Times New Roman" w:hAnsi="Times New Roman" w:cs="Times New Roman"/>
+                <w:sz w:val="24"/>
+                <w:szCs w:val="24"/>
+                <w:lang w:val="en-GB"/>
+              </w:rPr>
+            </w:pPr>
+            <w:r>
+              <w:rPr>
+                <w:rFonts w:ascii="Times New Roman" w:hAnsi="Times New Roman" w:cs="Times New Roman"/>
+                <w:sz w:val="24"/>
+                <w:szCs w:val="24"/>
+              </w:rPr>
+              <w:t xml:space="preserve">Test name: </w:t>
+            </w:r>
+            <w:r>
+              <w:rPr>
+                <w:rFonts w:ascii="Times New Roman" w:hAnsi="Times New Roman" w:cs="Times New Roman"/>
+                <w:sz w:val="24"/>
+                <w:szCs w:val="24"/>
+              </w:rPr>
+              <w:t>test_checkout_insufficient_balance</w:t>
+            </w:r>
+            <w:r>
+              <w:rPr>
+                <w:rFonts w:ascii="Times New Roman" w:hAnsi="Times New Roman" w:cs="Times New Roman"/>
+                <w:sz w:val="24"/>
+                <w:szCs w:val="24"/>
+              </w:rPr>
+              <w:t>()</w:t>
+            </w:r>
+          </w:p>
+        </w:tc>
+      </w:tr>
+      <w:tr>
+        <w:trPr>
+          <w:trHeight w:val="988"/>
+        </w:trPr>
+        <w:tc>
+          <w:tcPr>
+            <w:tcW w:w="1700" w:type="dxa"/>
+          </w:tcPr>
+          <w:p>
+            <w:pPr>
+              <w:rPr>
+                <w:rFonts w:ascii="Times New Roman" w:hAnsi="Times New Roman" w:cs="Times New Roman"/>
+                <w:color w:val="4472C4" w:themeColor="accent1"/>
+                <w:sz w:val="24"/>
+                <w:szCs w:val="24"/>
+              </w:rPr>
+            </w:pPr>
+            <w:r>
+              <w:rPr>
+                <w:rFonts w:ascii="Times New Roman" w:hAnsi="Times New Roman" w:cs="Times New Roman"/>
+                <w:color w:val="4472C4" w:themeColor="accent1"/>
+                <w:sz w:val="24"/>
+                <w:szCs w:val="24"/>
+              </w:rPr>
+              <w:t>9</w:t>
+            </w:r>
+          </w:p>
+        </w:tc>
+        <w:tc>
+          <w:tcPr>
+            <w:tcW w:w="1135" w:type="dxa"/>
+          </w:tcPr>
+          <w:p>
+            <w:pPr>
+              <w:rPr>
+                <w:rFonts w:ascii="Times New Roman" w:hAnsi="Times New Roman" w:cs="Times New Roman"/>
+                <w:color w:val="4472C4" w:themeColor="accent1"/>
+                <w:sz w:val="24"/>
+                <w:szCs w:val="24"/>
+              </w:rPr>
+            </w:pPr>
+            <w:r>
+              <w:rPr>
+                <w:rFonts w:ascii="Times New Roman" w:hAnsi="Times New Roman" w:cs="Times New Roman"/>
+                <w:color w:val="4472C4" w:themeColor="accent1"/>
+                <w:sz w:val="24"/>
+                <w:szCs w:val="24"/>
+              </w:rPr>
+              <w:t>IEC6</w:t>
+            </w:r>
+          </w:p>
+        </w:tc>
+        <w:tc>
+          <w:tcPr>
+            <w:tcW w:w="1281" w:type="dxa"/>
+          </w:tcPr>
+          <w:p>
+            <w:pPr>
+              <w:rPr>
+                <w:rFonts w:ascii="Times New Roman" w:hAnsi="Times New Roman" w:cs="Times New Roman"/>
+                <w:color w:val="4472C4" w:themeColor="accent1"/>
+                <w:sz w:val="24"/>
+                <w:szCs w:val="24"/>
+              </w:rPr>
+            </w:pPr>
+            <w:r>
+              <w:rPr>
+                <w:rFonts w:ascii="Times New Roman" w:hAnsi="Times New Roman" w:cs="Times New Roman"/>
+                <w:color w:val="4472C4" w:themeColor="accent1"/>
+                <w:sz w:val="24"/>
+                <w:szCs w:val="24"/>
+              </w:rPr>
+              <w:t>Cart with items</w:t>
+            </w:r>
+            <w:r>
+              <w:rPr>
+                <w:rFonts w:ascii="Times New Roman" w:hAnsi="Times New Roman" w:cs="Times New Roman"/>
+                <w:color w:val="4472C4" w:themeColor="accent1"/>
+                <w:sz w:val="24"/>
+                <w:szCs w:val="24"/>
+              </w:rPr>
+              <w:t xml:space="preserve"> to empty stock</w:t>
+            </w:r>
+            <w:r>
+              <w:rPr>
+                <w:rFonts w:ascii="Times New Roman" w:hAnsi="Times New Roman" w:cs="Times New Roman"/>
+                <w:color w:val="4472C4" w:themeColor="accent1"/>
+                <w:sz w:val="24"/>
+                <w:szCs w:val="24"/>
+              </w:rPr>
+              <w:t xml:space="preserve">, user </w:t>
+            </w:r>
+            <w:r>
+              <w:rPr>
+                <w:rFonts w:ascii="Times New Roman" w:hAnsi="Times New Roman" w:cs="Times New Roman"/>
+                <w:color w:val="4472C4" w:themeColor="accent1"/>
+                <w:sz w:val="24"/>
+                <w:szCs w:val="24"/>
+              </w:rPr>
+              <w:lastRenderedPageBreak/>
+              <w:t>wallet with sufficient funds, user input = “Y”</w:t>
+            </w:r>
+          </w:p>
+        </w:tc>
+        <w:tc>
+          <w:tcPr>
+            <w:tcW w:w="1554" w:type="dxa"/>
+          </w:tcPr>
+          <w:p>
+            <w:pPr>
+              <w:rPr>
+                <w:rFonts w:ascii="Times New Roman" w:hAnsi="Times New Roman" w:cs="Times New Roman"/>
+                <w:sz w:val="24"/>
+                <w:szCs w:val="24"/>
+              </w:rPr>
+            </w:pPr>
+            <w:r>
+              <w:rPr>
+                <w:rFonts w:ascii="Times New Roman" w:hAnsi="Times New Roman" w:cs="Times New Roman"/>
+                <w:sz w:val="24"/>
+                <w:szCs w:val="24"/>
+              </w:rPr>
+              <w:lastRenderedPageBreak/>
+              <w:t xml:space="preserve">Successfully checks out, should then not be </w:t>
+            </w:r>
+            <w:r>
+              <w:rPr>
+                <w:rFonts w:ascii="Times New Roman" w:hAnsi="Times New Roman" w:cs="Times New Roman"/>
+                <w:sz w:val="24"/>
+                <w:szCs w:val="24"/>
+              </w:rPr>
+              <w:lastRenderedPageBreak/>
+              <w:t>possible to add same item to the cart</w:t>
+            </w:r>
+          </w:p>
+        </w:tc>
+        <w:tc>
+          <w:tcPr>
+            <w:tcW w:w="1560" w:type="dxa"/>
+          </w:tcPr>
+          <w:p>
+            <w:pPr>
+              <w:rPr>
+                <w:rFonts w:ascii="Times New Roman" w:hAnsi="Times New Roman" w:cs="Times New Roman"/>
+                <w:sz w:val="24"/>
+                <w:szCs w:val="24"/>
+              </w:rPr>
+            </w:pPr>
+            <w:r>
+              <w:rPr>
+                <w:rFonts w:ascii="Times New Roman" w:hAnsi="Times New Roman" w:cs="Times New Roman"/>
+                <w:sz w:val="24"/>
+                <w:szCs w:val="24"/>
+              </w:rPr>
+              <w:lastRenderedPageBreak/>
+              <w:t xml:space="preserve">No error given, instead of cart being empty it </w:t>
+            </w:r>
+            <w:r>
+              <w:rPr>
+                <w:rFonts w:ascii="Times New Roman" w:hAnsi="Times New Roman" w:cs="Times New Roman"/>
+                <w:sz w:val="24"/>
+                <w:szCs w:val="24"/>
+              </w:rPr>
+              <w:lastRenderedPageBreak/>
+              <w:t>contains an entity ‘None’</w:t>
+            </w:r>
+          </w:p>
+        </w:tc>
+        <w:tc>
+          <w:tcPr>
+            <w:tcW w:w="1277" w:type="dxa"/>
+          </w:tcPr>
+          <w:p>
+            <w:pPr>
+              <w:rPr>
+                <w:rFonts w:ascii="Times New Roman" w:hAnsi="Times New Roman" w:cs="Times New Roman"/>
+                <w:sz w:val="24"/>
+                <w:szCs w:val="24"/>
+              </w:rPr>
+            </w:pPr>
+            <w:r>
+              <w:rPr>
+                <w:rFonts w:ascii="Times New Roman" w:hAnsi="Times New Roman" w:cs="Times New Roman"/>
+                <w:sz w:val="24"/>
+                <w:szCs w:val="24"/>
+              </w:rPr>
+              <w:lastRenderedPageBreak/>
+              <w:t>Fail</w:t>
+            </w:r>
+            <w:r>
+              <w:rPr>
+                <w:rFonts w:ascii="Times New Roman" w:hAnsi="Times New Roman" w:cs="Times New Roman"/>
+                <w:sz w:val="24"/>
+                <w:szCs w:val="24"/>
+              </w:rPr>
+              <w:t>(pass?)</w:t>
+            </w:r>
+          </w:p>
+        </w:tc>
+        <w:tc>
+          <w:tcPr>
+            <w:tcW w:w="3117" w:type="dxa"/>
+          </w:tcPr>
+          <w:p>
+            <w:pPr>
+              <w:rPr>
+                <w:rFonts w:ascii="Times New Roman" w:hAnsi="Times New Roman" w:cs="Times New Roman"/>
+                <w:sz w:val="24"/>
+                <w:szCs w:val="24"/>
+              </w:rPr>
+            </w:pPr>
+            <w:r>
+              <w:rPr>
+                <w:rFonts w:ascii="Times New Roman" w:hAnsi="Times New Roman" w:cs="Times New Roman"/>
+                <w:sz w:val="24"/>
+                <w:szCs w:val="24"/>
+              </w:rPr>
+              <w:t xml:space="preserve">Test name: </w:t>
+            </w:r>
+            <w:r>
+              <w:rPr>
+                <w:rFonts w:ascii="Times New Roman" w:hAnsi="Times New Roman" w:cs="Times New Roman"/>
+                <w:sz w:val="24"/>
+                <w:szCs w:val="24"/>
+              </w:rPr>
+              <w:t>test_check_cart_to_empty_stock</w:t>
+            </w:r>
+            <w:r>
+              <w:rPr>
+                <w:rFonts w:ascii="Times New Roman" w:hAnsi="Times New Roman" w:cs="Times New Roman"/>
+                <w:sz w:val="24"/>
+                <w:szCs w:val="24"/>
+              </w:rPr>
+              <w:t>()</w:t>
+            </w:r>
+          </w:p>
+        </w:tc>
+      </w:tr>
+      <w:tr>
+        <w:trPr>
+          <w:trHeight w:val="988"/>
+        </w:trPr>
+        <w:tc>
+          <w:tcPr>
+            <w:tcW w:w="1700" w:type="dxa"/>
+          </w:tcPr>
+          <w:p>
+            <w:pPr>
+              <w:rPr>
+                <w:rFonts w:ascii="Times New Roman" w:hAnsi="Times New Roman" w:cs="Times New Roman"/>
+                <w:color w:val="4472C4" w:themeColor="accent1"/>
+                <w:sz w:val="24"/>
+                <w:szCs w:val="24"/>
+              </w:rPr>
+            </w:pPr>
+            <w:r>
+              <w:rPr>
+                <w:rFonts w:ascii="Times New Roman" w:hAnsi="Times New Roman" w:cs="Times New Roman"/>
+                <w:color w:val="4472C4" w:themeColor="accent1"/>
+                <w:sz w:val="24"/>
+                <w:szCs w:val="24"/>
+              </w:rPr>
+              <w:t>10</w:t>
+            </w:r>
+          </w:p>
+        </w:tc>
+        <w:tc>
+          <w:tcPr>
+            <w:tcW w:w="1135" w:type="dxa"/>
+          </w:tcPr>
+          <w:p>
+            <w:pPr>
+              <w:rPr>
+                <w:rFonts w:ascii="Times New Roman" w:hAnsi="Times New Roman" w:cs="Times New Roman"/>
+                <w:color w:val="4472C4" w:themeColor="accent1"/>
+                <w:sz w:val="24"/>
+                <w:szCs w:val="24"/>
+              </w:rPr>
+            </w:pPr>
+            <w:r>
+              <w:rPr>
+                <w:rFonts w:ascii="Times New Roman" w:hAnsi="Times New Roman" w:cs="Times New Roman"/>
+                <w:color w:val="4472C4" w:themeColor="accent1"/>
+                <w:sz w:val="24"/>
+                <w:szCs w:val="24"/>
+              </w:rPr>
+              <w:t>IEC7</w:t>
+            </w:r>
+          </w:p>
+        </w:tc>
+        <w:tc>
+          <w:tcPr>
+            <w:tcW w:w="1281" w:type="dxa"/>
+          </w:tcPr>
+          <w:p>
+            <w:pPr>
+              <w:rPr>
+                <w:rFonts w:ascii="Times New Roman" w:hAnsi="Times New Roman" w:cs="Times New Roman"/>
+                <w:color w:val="4472C4" w:themeColor="accent1"/>
+                <w:sz w:val="24"/>
+                <w:szCs w:val="24"/>
+              </w:rPr>
+            </w:pPr>
+            <w:r>
+              <w:rPr>
+                <w:rFonts w:ascii="Times New Roman" w:hAnsi="Times New Roman" w:cs="Times New Roman"/>
+                <w:color w:val="4472C4" w:themeColor="accent1"/>
+                <w:sz w:val="24"/>
+                <w:szCs w:val="24"/>
+              </w:rPr>
+              <w:t>Cart with items to empty stock, user wallet with sufficient funds, user input = “Y”</w:t>
+            </w:r>
+            <w:r>
+              <w:rPr>
+                <w:rFonts w:ascii="Times New Roman" w:hAnsi="Times New Roman" w:cs="Times New Roman"/>
+                <w:color w:val="4472C4" w:themeColor="accent1"/>
+                <w:sz w:val="24"/>
+                <w:szCs w:val="24"/>
+              </w:rPr>
+              <w:t xml:space="preserve"> then “Y” again</w:t>
+            </w:r>
+          </w:p>
+        </w:tc>
+        <w:tc>
+          <w:tcPr>
+            <w:tcW w:w="1554" w:type="dxa"/>
+          </w:tcPr>
+          <w:p>
+            <w:pPr>
+              <w:rPr>
+                <w:rFonts w:ascii="Times New Roman" w:hAnsi="Times New Roman" w:cs="Times New Roman"/>
+                <w:sz w:val="24"/>
+                <w:szCs w:val="24"/>
+              </w:rPr>
+            </w:pPr>
+            <w:r>
+              <w:rPr>
+                <w:rFonts w:ascii="Times New Roman" w:hAnsi="Times New Roman" w:cs="Times New Roman"/>
+                <w:sz w:val="24"/>
+                <w:szCs w:val="24"/>
+              </w:rPr>
+              <w:t>Successfully checks out item, fails to add item, then prints that user cart is empty</w:t>
+            </w:r>
+          </w:p>
+        </w:tc>
+        <w:tc>
+          <w:tcPr>
+            <w:tcW w:w="1560" w:type="dxa"/>
+          </w:tcPr>
+          <w:p>
+            <w:pPr>
+              <w:rPr>
+                <w:rFonts w:ascii="Times New Roman" w:hAnsi="Times New Roman" w:cs="Times New Roman"/>
+                <w:sz w:val="24"/>
+                <w:szCs w:val="24"/>
+              </w:rPr>
+            </w:pPr>
+            <w:r>
+              <w:rPr>
+                <w:rFonts w:ascii="Times New Roman" w:hAnsi="Times New Roman" w:cs="Times New Roman"/>
+                <w:sz w:val="24"/>
+                <w:szCs w:val="24"/>
+              </w:rPr>
+              <w:t>Throws an exception that ‘None’ can’t be added to shopping cart</w:t>
+            </w:r>
+          </w:p>
+        </w:tc>
+        <w:tc>
+          <w:tcPr>
+            <w:tcW w:w="1277" w:type="dxa"/>
+          </w:tcPr>
+          <w:p>
+            <w:pPr>
+              <w:rPr>
+                <w:rFonts w:ascii="Times New Roman" w:hAnsi="Times New Roman" w:cs="Times New Roman"/>
+                <w:sz w:val="24"/>
+                <w:szCs w:val="24"/>
+              </w:rPr>
+            </w:pPr>
+            <w:r>
+              <w:rPr>
+                <w:rFonts w:ascii="Times New Roman" w:hAnsi="Times New Roman" w:cs="Times New Roman"/>
+                <w:sz w:val="24"/>
+                <w:szCs w:val="24"/>
+              </w:rPr>
+              <w:t>Fail</w:t>
+            </w:r>
+          </w:p>
+        </w:tc>
+        <w:tc>
+          <w:tcPr>
+            <w:tcW w:w="3117" w:type="dxa"/>
+          </w:tcPr>
+          <w:p>
+            <w:pPr>
+              <w:rPr>
+                <w:rFonts w:ascii="Times New Roman" w:hAnsi="Times New Roman" w:cs="Times New Roman"/>
+                <w:sz w:val="24"/>
+                <w:szCs w:val="24"/>
+                <w:lang w:val="en-GB"/>
+              </w:rPr>
+            </w:pPr>
+            <w:r>
+              <w:rPr>
+                <w:rFonts w:ascii="Times New Roman" w:hAnsi="Times New Roman" w:cs="Times New Roman"/>
+                <w:sz w:val="24"/>
+                <w:szCs w:val="24"/>
+                <w:lang w:val="en-GB"/>
+              </w:rPr>
+              <w:t xml:space="preserve">Test name: </w:t>
+            </w:r>
+            <w:r>
+              <w:rPr>
+                <w:rFonts w:ascii="Times New Roman" w:hAnsi="Times New Roman" w:cs="Times New Roman"/>
+                <w:sz w:val="24"/>
+                <w:szCs w:val="24"/>
+                <w:lang w:val="en-GB"/>
+              </w:rPr>
+              <w:t>test_check_cart_twice_after_emptying_stock</w:t>
+            </w:r>
+            <w:r>
+              <w:rPr>
+                <w:rFonts w:ascii="Times New Roman" w:hAnsi="Times New Roman" w:cs="Times New Roman"/>
+                <w:sz w:val="24"/>
+                <w:szCs w:val="24"/>
+                <w:lang w:val="en-GB"/>
+              </w:rPr>
+              <w:t>()</w:t>
+            </w:r>
           </w:p>
         </w:tc>
       </w:tr>

</xml_diff>